<commit_message>
Updated MOD01, Added MOD02
</commit_message>
<xml_diff>
--- a/PROJECT/MOD/TINF21C_MOD01_Team_1_v1.0.docx
+++ b/PROJECT/MOD/TINF21C_MOD01_Team_1_v1.0.docx
@@ -2036,7 +2036,6 @@
                         </w:rPr>
                         <w:t xml:space="preserve">Technical </w:t>
                       </w:r>
-                      <w:proofErr w:type="spellStart"/>
                       <w:r>
                         <w:rPr>
                           <w:rFonts w:asciiTheme="majorHAnsi" w:hAnsiTheme="majorHAnsi" w:cstheme="majorHAnsi"/>
@@ -2045,7 +2044,6 @@
                         </w:rPr>
                         <w:t>Documentation</w:t>
                       </w:r>
-                      <w:proofErr w:type="spellEnd"/>
                       <w:r>
                         <w:rPr>
                           <w:rFonts w:asciiTheme="majorHAnsi" w:hAnsiTheme="majorHAnsi" w:cstheme="majorHAnsi"/>
@@ -2322,7 +2320,29 @@
                                 <w:szCs w:val="48"/>
                                 <w:lang w:val="en-GB"/>
                               </w:rPr>
-                              <w:t>MOD01: Server connection</w:t>
+                              <w:t>MOD0</w:t>
+                            </w:r>
+                            <w:r>
+                              <w:rPr>
+                                <w:rFonts w:cstheme="minorHAnsi"/>
+                                <w:b/>
+                                <w:bCs/>
+                                <w:sz w:val="48"/>
+                                <w:szCs w:val="48"/>
+                                <w:lang w:val="en-GB"/>
+                              </w:rPr>
+                              <w:t>1</w:t>
+                            </w:r>
+                            <w:r>
+                              <w:rPr>
+                                <w:rFonts w:cstheme="minorHAnsi"/>
+                                <w:b/>
+                                <w:bCs/>
+                                <w:sz w:val="48"/>
+                                <w:szCs w:val="48"/>
+                                <w:lang w:val="en-GB"/>
+                              </w:rPr>
+                              <w:t>: Server connection</w:t>
                             </w:r>
                           </w:p>
                           <w:p>
@@ -2408,7 +2428,29 @@
                           <w:szCs w:val="48"/>
                           <w:lang w:val="en-GB"/>
                         </w:rPr>
-                        <w:t>MOD01: Server connection</w:t>
+                        <w:t>MOD0</w:t>
+                      </w:r>
+                      <w:r>
+                        <w:rPr>
+                          <w:rFonts w:cstheme="minorHAnsi"/>
+                          <w:b/>
+                          <w:bCs/>
+                          <w:sz w:val="48"/>
+                          <w:szCs w:val="48"/>
+                          <w:lang w:val="en-GB"/>
+                        </w:rPr>
+                        <w:t>1</w:t>
+                      </w:r>
+                      <w:r>
+                        <w:rPr>
+                          <w:rFonts w:cstheme="minorHAnsi"/>
+                          <w:b/>
+                          <w:bCs/>
+                          <w:sz w:val="48"/>
+                          <w:szCs w:val="48"/>
+                          <w:lang w:val="en-GB"/>
+                        </w:rPr>
+                        <w:t>: Server connection</w:t>
                       </w:r>
                     </w:p>
                     <w:p>
@@ -2428,27 +2470,7 @@
                           <w:szCs w:val="36"/>
                           <w:lang w:val="en-US"/>
                         </w:rPr>
-                        <w:t xml:space="preserve">TINF21C, Software Engineering I </w:t>
-                      </w:r>
-                      <w:proofErr w:type="spellStart"/>
-                      <w:r>
-                        <w:rPr>
-                          <w:rFonts w:asciiTheme="majorHAnsi" w:hAnsiTheme="majorHAnsi" w:cstheme="majorHAnsi"/>
-                          <w:sz w:val="36"/>
-                          <w:szCs w:val="36"/>
-                          <w:lang w:val="en-US"/>
-                        </w:rPr>
-                        <w:t>Praxisproject</w:t>
-                      </w:r>
-                      <w:proofErr w:type="spellEnd"/>
-                      <w:r>
-                        <w:rPr>
-                          <w:rFonts w:asciiTheme="majorHAnsi" w:hAnsiTheme="majorHAnsi" w:cstheme="majorHAnsi"/>
-                          <w:sz w:val="36"/>
-                          <w:szCs w:val="36"/>
-                          <w:lang w:val="en-US"/>
-                        </w:rPr>
-                        <w:t xml:space="preserve"> 2022/23</w:t>
+                        <w:t>TINF21C, Software Engineering I Praxisproject 2022/23</w:t>
                       </w:r>
                     </w:p>
                   </w:txbxContent>
@@ -2931,12 +2953,11 @@
         </w:rPr>
         <w:fldChar w:fldCharType="separate"/>
       </w:r>
-      <w:hyperlink w:anchor="_Toc134695314" w:history="1">
+      <w:hyperlink w:anchor="_Toc134696481" w:history="1">
         <w:r>
           <w:rPr>
             <w:rStyle w:val="Hyperlink"/>
             <w:noProof/>
-            <w:lang w:val="en-US"/>
           </w:rPr>
           <w:t>1 Scope</w:t>
         </w:r>
@@ -2959,7 +2980,7 @@
             <w:noProof/>
             <w:webHidden/>
           </w:rPr>
-          <w:instrText xml:space="preserve"> PAGEREF _Toc134695314 \h </w:instrText>
+          <w:instrText xml:space="preserve"> PAGEREF _Toc134696481 \h </w:instrText>
         </w:r>
         <w:r>
           <w:rPr>
@@ -3006,7 +3027,7 @@
           <w14:ligatures w14:val="standardContextual"/>
         </w:rPr>
       </w:pPr>
-      <w:hyperlink w:anchor="_Toc134695315" w:history="1">
+      <w:hyperlink w:anchor="_Toc134696482" w:history="1">
         <w:r>
           <w:rPr>
             <w:rStyle w:val="Hyperlink"/>
@@ -3033,7 +3054,7 @@
             <w:noProof/>
             <w:webHidden/>
           </w:rPr>
-          <w:instrText xml:space="preserve"> PAGEREF _Toc134695315 \h </w:instrText>
+          <w:instrText xml:space="preserve"> PAGEREF _Toc134696482 \h </w:instrText>
         </w:r>
         <w:r>
           <w:rPr>
@@ -3080,12 +3101,11 @@
           <w14:ligatures w14:val="standardContextual"/>
         </w:rPr>
       </w:pPr>
-      <w:hyperlink w:anchor="_Toc134695316" w:history="1">
+      <w:hyperlink w:anchor="_Toc134696483" w:history="1">
         <w:r>
           <w:rPr>
             <w:rStyle w:val="Hyperlink"/>
             <w:noProof/>
-            <w:lang w:val="en-US"/>
           </w:rPr>
           <w:t>3 Module Requirements</w:t>
         </w:r>
@@ -3108,7 +3128,7 @@
             <w:noProof/>
             <w:webHidden/>
           </w:rPr>
-          <w:instrText xml:space="preserve"> PAGEREF _Toc134695316 \h </w:instrText>
+          <w:instrText xml:space="preserve"> PAGEREF _Toc134696483 \h </w:instrText>
         </w:r>
         <w:r>
           <w:rPr>
@@ -3156,12 +3176,11 @@
           <w14:ligatures w14:val="standardContextual"/>
         </w:rPr>
       </w:pPr>
-      <w:hyperlink w:anchor="_Toc134695317" w:history="1">
+      <w:hyperlink w:anchor="_Toc134696484" w:history="1">
         <w:r>
           <w:rPr>
             <w:rStyle w:val="Hyperlink"/>
             <w:noProof/>
-            <w:lang w:val="en-US"/>
           </w:rPr>
           <w:t>3.1 User View</w:t>
         </w:r>
@@ -3184,7 +3203,7 @@
             <w:noProof/>
             <w:webHidden/>
           </w:rPr>
-          <w:instrText xml:space="preserve"> PAGEREF _Toc134695317 \h </w:instrText>
+          <w:instrText xml:space="preserve"> PAGEREF _Toc134696484 \h </w:instrText>
         </w:r>
         <w:r>
           <w:rPr>
@@ -3232,12 +3251,11 @@
           <w14:ligatures w14:val="standardContextual"/>
         </w:rPr>
       </w:pPr>
-      <w:hyperlink w:anchor="_Toc134695318" w:history="1">
+      <w:hyperlink w:anchor="_Toc134696485" w:history="1">
         <w:r>
           <w:rPr>
             <w:rStyle w:val="Hyperlink"/>
             <w:noProof/>
-            <w:lang w:val="en-US"/>
           </w:rPr>
           <w:t>3.2 Requirements</w:t>
         </w:r>
@@ -3260,7 +3278,7 @@
             <w:noProof/>
             <w:webHidden/>
           </w:rPr>
-          <w:instrText xml:space="preserve"> PAGEREF _Toc134695318 \h </w:instrText>
+          <w:instrText xml:space="preserve"> PAGEREF _Toc134696485 \h </w:instrText>
         </w:r>
         <w:r>
           <w:rPr>
@@ -3309,12 +3327,11 @@
           <w14:ligatures w14:val="standardContextual"/>
         </w:rPr>
       </w:pPr>
-      <w:hyperlink w:anchor="_Toc134695319" w:history="1">
+      <w:hyperlink w:anchor="_Toc134696486" w:history="1">
         <w:r>
           <w:rPr>
             <w:rStyle w:val="Hyperlink"/>
             <w:noProof/>
-            <w:lang w:val="en-US"/>
           </w:rPr>
           <w:t>/REQ10/ Import server</w:t>
         </w:r>
@@ -3337,7 +3354,7 @@
             <w:noProof/>
             <w:webHidden/>
           </w:rPr>
-          <w:instrText xml:space="preserve"> PAGEREF _Toc134695319 \h </w:instrText>
+          <w:instrText xml:space="preserve"> PAGEREF _Toc134696486 \h </w:instrText>
         </w:r>
         <w:r>
           <w:rPr>
@@ -3386,12 +3403,11 @@
           <w14:ligatures w14:val="standardContextual"/>
         </w:rPr>
       </w:pPr>
-      <w:hyperlink w:anchor="_Toc134695320" w:history="1">
+      <w:hyperlink w:anchor="_Toc134696487" w:history="1">
         <w:r>
           <w:rPr>
             <w:rStyle w:val="Hyperlink"/>
             <w:noProof/>
-            <w:lang w:val="en-US"/>
           </w:rPr>
           <w:t>/REQ20/ Server validation</w:t>
         </w:r>
@@ -3414,7 +3430,7 @@
             <w:noProof/>
             <w:webHidden/>
           </w:rPr>
-          <w:instrText xml:space="preserve"> PAGEREF _Toc134695320 \h </w:instrText>
+          <w:instrText xml:space="preserve"> PAGEREF _Toc134696487 \h </w:instrText>
         </w:r>
         <w:r>
           <w:rPr>
@@ -3463,12 +3479,11 @@
           <w14:ligatures w14:val="standardContextual"/>
         </w:rPr>
       </w:pPr>
-      <w:hyperlink w:anchor="_Toc134695321" w:history="1">
+      <w:hyperlink w:anchor="_Toc134696488" w:history="1">
         <w:r>
           <w:rPr>
             <w:rStyle w:val="Hyperlink"/>
             <w:noProof/>
-            <w:lang w:val="en-US"/>
           </w:rPr>
           <w:t>/NF10/ Intuitive GUI</w:t>
         </w:r>
@@ -3491,7 +3506,7 @@
             <w:noProof/>
             <w:webHidden/>
           </w:rPr>
-          <w:instrText xml:space="preserve"> PAGEREF _Toc134695321 \h </w:instrText>
+          <w:instrText xml:space="preserve"> PAGEREF _Toc134696488 \h </w:instrText>
         </w:r>
         <w:r>
           <w:rPr>
@@ -3540,12 +3555,11 @@
           <w14:ligatures w14:val="standardContextual"/>
         </w:rPr>
       </w:pPr>
-      <w:hyperlink w:anchor="_Toc134695322" w:history="1">
+      <w:hyperlink w:anchor="_Toc134696489" w:history="1">
         <w:r>
           <w:rPr>
             <w:rStyle w:val="Hyperlink"/>
             <w:noProof/>
-            <w:lang w:val="en-US"/>
           </w:rPr>
           <w:t>/NF30/ Efficiency</w:t>
         </w:r>
@@ -3568,7 +3582,7 @@
             <w:noProof/>
             <w:webHidden/>
           </w:rPr>
-          <w:instrText xml:space="preserve"> PAGEREF _Toc134695322 \h </w:instrText>
+          <w:instrText xml:space="preserve"> PAGEREF _Toc134696489 \h </w:instrText>
         </w:r>
         <w:r>
           <w:rPr>
@@ -3588,7 +3602,7 @@
             <w:noProof/>
             <w:webHidden/>
           </w:rPr>
-          <w:t>4</w:t>
+          <w:t>3</w:t>
         </w:r>
         <w:r>
           <w:rPr>
@@ -3616,12 +3630,11 @@
           <w14:ligatures w14:val="standardContextual"/>
         </w:rPr>
       </w:pPr>
-      <w:hyperlink w:anchor="_Toc134695323" w:history="1">
+      <w:hyperlink w:anchor="_Toc134696490" w:history="1">
         <w:r>
           <w:rPr>
             <w:rStyle w:val="Hyperlink"/>
             <w:noProof/>
-            <w:lang w:val="en-US"/>
           </w:rPr>
           <w:t>3.3 Module Context</w:t>
         </w:r>
@@ -3644,7 +3657,7 @@
             <w:noProof/>
             <w:webHidden/>
           </w:rPr>
-          <w:instrText xml:space="preserve"> PAGEREF _Toc134695323 \h </w:instrText>
+          <w:instrText xml:space="preserve"> PAGEREF _Toc134696490 \h </w:instrText>
         </w:r>
         <w:r>
           <w:rPr>
@@ -3664,7 +3677,7 @@
             <w:noProof/>
             <w:webHidden/>
           </w:rPr>
-          <w:t>4</w:t>
+          <w:t>3</w:t>
         </w:r>
         <w:r>
           <w:rPr>
@@ -3691,12 +3704,11 @@
           <w14:ligatures w14:val="standardContextual"/>
         </w:rPr>
       </w:pPr>
-      <w:hyperlink w:anchor="_Toc134695324" w:history="1">
+      <w:hyperlink w:anchor="_Toc134696491" w:history="1">
         <w:r>
           <w:rPr>
             <w:rStyle w:val="Hyperlink"/>
             <w:noProof/>
-            <w:lang w:val="en-US"/>
           </w:rPr>
           <w:t>4 Analysis</w:t>
         </w:r>
@@ -3719,7 +3731,7 @@
             <w:noProof/>
             <w:webHidden/>
           </w:rPr>
-          <w:instrText xml:space="preserve"> PAGEREF _Toc134695324 \h </w:instrText>
+          <w:instrText xml:space="preserve"> PAGEREF _Toc134696491 \h </w:instrText>
         </w:r>
         <w:r>
           <w:rPr>
@@ -3739,7 +3751,7 @@
             <w:noProof/>
             <w:webHidden/>
           </w:rPr>
-          <w:t>4</w:t>
+          <w:t>3</w:t>
         </w:r>
         <w:r>
           <w:rPr>
@@ -3766,12 +3778,11 @@
           <w14:ligatures w14:val="standardContextual"/>
         </w:rPr>
       </w:pPr>
-      <w:hyperlink w:anchor="_Toc134695325" w:history="1">
+      <w:hyperlink w:anchor="_Toc134696492" w:history="1">
         <w:r>
           <w:rPr>
             <w:rStyle w:val="Hyperlink"/>
             <w:noProof/>
-            <w:lang w:val="en-US"/>
           </w:rPr>
           <w:t>5 Design</w:t>
         </w:r>
@@ -3794,7 +3805,7 @@
             <w:noProof/>
             <w:webHidden/>
           </w:rPr>
-          <w:instrText xml:space="preserve"> PAGEREF _Toc134695325 \h </w:instrText>
+          <w:instrText xml:space="preserve"> PAGEREF _Toc134696492 \h </w:instrText>
         </w:r>
         <w:r>
           <w:rPr>
@@ -3841,12 +3852,11 @@
           <w14:ligatures w14:val="standardContextual"/>
         </w:rPr>
       </w:pPr>
-      <w:hyperlink w:anchor="_Toc134695326" w:history="1">
+      <w:hyperlink w:anchor="_Toc134696493" w:history="1">
         <w:r>
           <w:rPr>
             <w:rStyle w:val="Hyperlink"/>
             <w:noProof/>
-            <w:lang w:val="en-US"/>
           </w:rPr>
           <w:t>6 Implementation</w:t>
         </w:r>
@@ -3869,7 +3879,7 @@
             <w:noProof/>
             <w:webHidden/>
           </w:rPr>
-          <w:instrText xml:space="preserve"> PAGEREF _Toc134695326 \h </w:instrText>
+          <w:instrText xml:space="preserve"> PAGEREF _Toc134696493 \h </w:instrText>
         </w:r>
         <w:r>
           <w:rPr>
@@ -3916,12 +3926,11 @@
           <w14:ligatures w14:val="standardContextual"/>
         </w:rPr>
       </w:pPr>
-      <w:hyperlink w:anchor="_Toc134695327" w:history="1">
+      <w:hyperlink w:anchor="_Toc134696494" w:history="1">
         <w:r>
           <w:rPr>
             <w:rStyle w:val="Hyperlink"/>
             <w:noProof/>
-            <w:lang w:val="en-US"/>
           </w:rPr>
           <w:t>7 Module Tests</w:t>
         </w:r>
@@ -3944,7 +3953,7 @@
             <w:noProof/>
             <w:webHidden/>
           </w:rPr>
-          <w:instrText xml:space="preserve"> PAGEREF _Toc134695327 \h </w:instrText>
+          <w:instrText xml:space="preserve"> PAGEREF _Toc134696494 \h </w:instrText>
         </w:r>
         <w:r>
           <w:rPr>
@@ -4186,24 +4195,27 @@
       <w:pPr>
         <w:pStyle w:val="berschrift1"/>
         <w:shd w:val="clear" w:color="auto" w:fill="CCCCFF"/>
-        <w:spacing w:before="360" w:after="240"/>
-        <w:rPr>
-          <w:rFonts w:asciiTheme="minorHAnsi" w:hAnsiTheme="minorHAnsi" w:cstheme="minorHAnsi"/>
-          <w:color w:val="1F2328"/>
-          <w:lang w:val="en-US"/>
-        </w:rPr>
-      </w:pPr>
-      <w:bookmarkStart w:id="0" w:name="_Toc134695314"/>
-      <w:r>
-        <w:rPr>
-          <w:rFonts w:asciiTheme="minorHAnsi" w:hAnsiTheme="minorHAnsi" w:cstheme="minorHAnsi"/>
-          <w:color w:val="1F2328"/>
-          <w:lang w:val="en-US"/>
+        <w:rPr>
+          <w:color w:val="auto"/>
+        </w:rPr>
+      </w:pPr>
+      <w:bookmarkStart w:id="0" w:name="_Toc134696481"/>
+      <w:r>
+        <w:rPr>
+          <w:color w:val="auto"/>
         </w:rPr>
         <w:lastRenderedPageBreak/>
-        <w:t>1 Scope</w:t>
+        <w:t xml:space="preserve">1 </w:t>
+      </w:r>
+      <w:proofErr w:type="spellStart"/>
+      <w:r>
+        <w:rPr>
+          <w:color w:val="auto"/>
+        </w:rPr>
+        <w:t>Scope</w:t>
       </w:r>
       <w:bookmarkEnd w:id="0"/>
+      <w:proofErr w:type="spellEnd"/>
     </w:p>
     <w:p>
       <w:pPr>
@@ -4212,16 +4224,14 @@
         <w:spacing w:before="0" w:beforeAutospacing="0" w:after="240" w:afterAutospacing="0"/>
         <w:rPr>
           <w:rFonts w:asciiTheme="minorHAnsi" w:hAnsiTheme="minorHAnsi" w:cstheme="minorHAnsi"/>
-          <w:color w:val="1F2328"/>
-          <w:sz w:val="22"/>
-          <w:szCs w:val="22"/>
-          <w:lang w:val="en-US"/>
-        </w:rPr>
-      </w:pPr>
-      <w:r>
-        <w:rPr>
-          <w:rFonts w:asciiTheme="minorHAnsi" w:hAnsiTheme="minorHAnsi" w:cstheme="minorHAnsi"/>
-          <w:color w:val="1F2328"/>
+          <w:sz w:val="22"/>
+          <w:szCs w:val="22"/>
+          <w:lang w:val="en-US"/>
+        </w:rPr>
+      </w:pPr>
+      <w:r>
+        <w:rPr>
+          <w:rFonts w:asciiTheme="minorHAnsi" w:hAnsiTheme="minorHAnsi" w:cstheme="minorHAnsi"/>
           <w:sz w:val="22"/>
           <w:szCs w:val="22"/>
           <w:lang w:val="en-US"/>
@@ -4233,25 +4243,21 @@
       <w:pPr>
         <w:pStyle w:val="berschrift1"/>
         <w:shd w:val="clear" w:color="auto" w:fill="CCCCFF"/>
-        <w:spacing w:before="360" w:after="240"/>
-        <w:rPr>
-          <w:rFonts w:asciiTheme="minorHAnsi" w:hAnsiTheme="minorHAnsi" w:cstheme="minorHAnsi"/>
-          <w:color w:val="1F2328"/>
-        </w:rPr>
-      </w:pPr>
-      <w:bookmarkStart w:id="1" w:name="_Toc134695315"/>
-      <w:r>
-        <w:rPr>
-          <w:rFonts w:asciiTheme="minorHAnsi" w:hAnsiTheme="minorHAnsi" w:cstheme="minorHAnsi"/>
-          <w:color w:val="1F2328"/>
+        <w:rPr>
+          <w:color w:val="auto"/>
+        </w:rPr>
+      </w:pPr>
+      <w:bookmarkStart w:id="1" w:name="_Toc134696482"/>
+      <w:r>
+        <w:rPr>
+          <w:color w:val="auto"/>
         </w:rPr>
         <w:t xml:space="preserve">2 </w:t>
       </w:r>
       <w:proofErr w:type="spellStart"/>
       <w:r>
         <w:rPr>
-          <w:rFonts w:asciiTheme="minorHAnsi" w:hAnsiTheme="minorHAnsi" w:cstheme="minorHAnsi"/>
-          <w:color w:val="1F2328"/>
+          <w:color w:val="auto"/>
         </w:rPr>
         <w:t>Glossary</w:t>
       </w:r>
@@ -4268,13 +4274,11 @@
         <w:spacing w:before="100" w:beforeAutospacing="1" w:after="100" w:afterAutospacing="1" w:line="240" w:lineRule="auto"/>
         <w:rPr>
           <w:rFonts w:cstheme="minorHAnsi"/>
-          <w:color w:val="1F2328"/>
         </w:rPr>
       </w:pPr>
       <w:r>
         <w:rPr>
           <w:rFonts w:cstheme="minorHAnsi"/>
-          <w:color w:val="1F2328"/>
         </w:rPr>
         <w:t>AAS: Asset Administration Shell</w:t>
       </w:r>
@@ -4289,14 +4293,12 @@
         <w:spacing w:before="60" w:after="100" w:afterAutospacing="1" w:line="240" w:lineRule="auto"/>
         <w:rPr>
           <w:rFonts w:cstheme="minorHAnsi"/>
-          <w:color w:val="1F2328"/>
           <w:lang w:val="en-US"/>
         </w:rPr>
       </w:pPr>
       <w:r>
         <w:rPr>
           <w:rFonts w:cstheme="minorHAnsi"/>
-          <w:color w:val="1F2328"/>
           <w:lang w:val="en-US"/>
         </w:rPr>
         <w:t>AASX: file format to store an asset</w:t>
@@ -4306,41 +4308,39 @@
       <w:pPr>
         <w:pStyle w:val="berschrift1"/>
         <w:shd w:val="clear" w:color="auto" w:fill="CCCCFF"/>
-        <w:spacing w:before="360" w:after="240"/>
-        <w:rPr>
-          <w:rFonts w:asciiTheme="minorHAnsi" w:hAnsiTheme="minorHAnsi" w:cstheme="minorHAnsi"/>
-          <w:color w:val="1F2328"/>
-          <w:lang w:val="en-US"/>
-        </w:rPr>
-      </w:pPr>
-      <w:bookmarkStart w:id="2" w:name="_Toc134695316"/>
-      <w:r>
-        <w:rPr>
-          <w:rFonts w:asciiTheme="minorHAnsi" w:hAnsiTheme="minorHAnsi" w:cstheme="minorHAnsi"/>
-          <w:color w:val="1F2328"/>
-          <w:lang w:val="en-US"/>
-        </w:rPr>
-        <w:t>3 Module Requirements</w:t>
+        <w:rPr>
+          <w:color w:val="auto"/>
+        </w:rPr>
+      </w:pPr>
+      <w:bookmarkStart w:id="2" w:name="_Toc134696483"/>
+      <w:r>
+        <w:rPr>
+          <w:color w:val="auto"/>
+        </w:rPr>
+        <w:t xml:space="preserve">3 Module </w:t>
+      </w:r>
+      <w:proofErr w:type="spellStart"/>
+      <w:r>
+        <w:rPr>
+          <w:color w:val="auto"/>
+        </w:rPr>
+        <w:t>Requirements</w:t>
       </w:r>
       <w:bookmarkEnd w:id="2"/>
+      <w:proofErr w:type="spellEnd"/>
     </w:p>
     <w:p>
       <w:pPr>
         <w:pStyle w:val="berschrift2"/>
         <w:shd w:val="clear" w:color="auto" w:fill="CCCCFF"/>
-        <w:spacing w:before="360" w:after="240"/>
-        <w:rPr>
-          <w:rFonts w:asciiTheme="minorHAnsi" w:hAnsiTheme="minorHAnsi" w:cstheme="minorHAnsi"/>
-          <w:color w:val="1F2328"/>
-          <w:lang w:val="en-US"/>
-        </w:rPr>
-      </w:pPr>
-      <w:bookmarkStart w:id="3" w:name="_Toc134695317"/>
-      <w:r>
-        <w:rPr>
-          <w:rFonts w:asciiTheme="minorHAnsi" w:hAnsiTheme="minorHAnsi" w:cstheme="minorHAnsi"/>
-          <w:color w:val="1F2328"/>
-          <w:lang w:val="en-US"/>
+        <w:rPr>
+          <w:color w:val="auto"/>
+        </w:rPr>
+      </w:pPr>
+      <w:bookmarkStart w:id="3" w:name="_Toc134696484"/>
+      <w:r>
+        <w:rPr>
+          <w:color w:val="auto"/>
         </w:rPr>
         <w:t>3.1 User View</w:t>
       </w:r>
@@ -4353,16 +4353,14 @@
         <w:spacing w:before="0" w:beforeAutospacing="0" w:after="240" w:afterAutospacing="0"/>
         <w:rPr>
           <w:rFonts w:asciiTheme="minorHAnsi" w:hAnsiTheme="minorHAnsi" w:cstheme="minorHAnsi"/>
-          <w:color w:val="1F2328"/>
-          <w:sz w:val="22"/>
-          <w:szCs w:val="22"/>
-          <w:lang w:val="en-US"/>
-        </w:rPr>
-      </w:pPr>
-      <w:r>
-        <w:rPr>
-          <w:rFonts w:asciiTheme="minorHAnsi" w:hAnsiTheme="minorHAnsi" w:cstheme="minorHAnsi"/>
-          <w:color w:val="1F2328"/>
+          <w:sz w:val="22"/>
+          <w:szCs w:val="22"/>
+          <w:lang w:val="en-US"/>
+        </w:rPr>
+      </w:pPr>
+      <w:r>
+        <w:rPr>
+          <w:rFonts w:asciiTheme="minorHAnsi" w:hAnsiTheme="minorHAnsi" w:cstheme="minorHAnsi"/>
           <w:sz w:val="22"/>
           <w:szCs w:val="22"/>
           <w:lang w:val="en-US"/>
@@ -4373,7 +4371,6 @@
       <w:r>
         <w:rPr>
           <w:rFonts w:asciiTheme="minorHAnsi" w:hAnsiTheme="minorHAnsi" w:cstheme="minorHAnsi"/>
-          <w:color w:val="1F2328"/>
           <w:sz w:val="22"/>
           <w:szCs w:val="22"/>
           <w:lang w:val="en-US"/>
@@ -4384,7 +4381,6 @@
       <w:r>
         <w:rPr>
           <w:rFonts w:asciiTheme="minorHAnsi" w:hAnsiTheme="minorHAnsi" w:cstheme="minorHAnsi"/>
-          <w:color w:val="1F2328"/>
           <w:sz w:val="22"/>
           <w:szCs w:val="22"/>
           <w:lang w:val="en-US"/>
@@ -4396,45 +4392,50 @@
       <w:pPr>
         <w:pStyle w:val="berschrift2"/>
         <w:shd w:val="clear" w:color="auto" w:fill="CCCCFF"/>
-        <w:spacing w:before="360" w:after="240"/>
-        <w:rPr>
-          <w:rFonts w:asciiTheme="minorHAnsi" w:hAnsiTheme="minorHAnsi" w:cstheme="minorHAnsi"/>
-          <w:color w:val="1F2328"/>
-          <w:lang w:val="en-US"/>
-        </w:rPr>
-      </w:pPr>
-      <w:bookmarkStart w:id="4" w:name="_Toc134695318"/>
-      <w:r>
-        <w:rPr>
-          <w:rFonts w:asciiTheme="minorHAnsi" w:hAnsiTheme="minorHAnsi" w:cstheme="minorHAnsi"/>
-          <w:color w:val="1F2328"/>
-          <w:lang w:val="en-US"/>
-        </w:rPr>
-        <w:t>3.2 Requirements</w:t>
+        <w:rPr>
+          <w:color w:val="auto"/>
+        </w:rPr>
+      </w:pPr>
+      <w:bookmarkStart w:id="4" w:name="_Toc134696485"/>
+      <w:r>
+        <w:rPr>
+          <w:color w:val="auto"/>
+        </w:rPr>
+        <w:t xml:space="preserve">3.2 </w:t>
+      </w:r>
+      <w:proofErr w:type="spellStart"/>
+      <w:r>
+        <w:rPr>
+          <w:color w:val="auto"/>
+        </w:rPr>
+        <w:t>Requirements</w:t>
       </w:r>
       <w:bookmarkEnd w:id="4"/>
+      <w:proofErr w:type="spellEnd"/>
     </w:p>
     <w:p>
       <w:pPr>
         <w:pStyle w:val="berschrift3"/>
-        <w:shd w:val="clear" w:color="auto" w:fill="FFFFFF"/>
-        <w:spacing w:before="360" w:after="240"/>
-        <w:rPr>
-          <w:rFonts w:asciiTheme="minorHAnsi" w:hAnsiTheme="minorHAnsi" w:cstheme="minorHAnsi"/>
-          <w:color w:val="1F2328"/>
-          <w:lang w:val="en-US"/>
-        </w:rPr>
-      </w:pPr>
-      <w:bookmarkStart w:id="5" w:name="_Toc134695319"/>
-      <w:r>
-        <w:rPr>
-          <w:rFonts w:asciiTheme="minorHAnsi" w:hAnsiTheme="minorHAnsi" w:cstheme="minorHAnsi"/>
-          <w:color w:val="1F2328"/>
-          <w:lang w:val="en-US"/>
-        </w:rPr>
-        <w:t>/REQ10/ Import server</w:t>
+        <w:rPr>
+          <w:color w:val="auto"/>
+        </w:rPr>
+      </w:pPr>
+      <w:bookmarkStart w:id="5" w:name="_Toc134696486"/>
+      <w:r>
+        <w:rPr>
+          <w:color w:val="auto"/>
+        </w:rPr>
+        <w:t xml:space="preserve">/REQ10/ Import </w:t>
+      </w:r>
+      <w:proofErr w:type="spellStart"/>
+      <w:r>
+        <w:rPr>
+          <w:color w:val="auto"/>
+        </w:rPr>
+        <w:t>server</w:t>
       </w:r>
       <w:bookmarkEnd w:id="5"/>
+      <w:proofErr w:type="spellEnd"/>
     </w:p>
     <w:p>
       <w:pPr>
@@ -4443,16 +4444,14 @@
         <w:spacing w:before="0" w:beforeAutospacing="0" w:after="240" w:afterAutospacing="0"/>
         <w:rPr>
           <w:rFonts w:asciiTheme="minorHAnsi" w:hAnsiTheme="minorHAnsi" w:cstheme="minorHAnsi"/>
-          <w:color w:val="1F2328"/>
-          <w:sz w:val="22"/>
-          <w:szCs w:val="22"/>
-          <w:lang w:val="en-US"/>
-        </w:rPr>
-      </w:pPr>
-      <w:r>
-        <w:rPr>
-          <w:rFonts w:asciiTheme="minorHAnsi" w:hAnsiTheme="minorHAnsi" w:cstheme="minorHAnsi"/>
-          <w:color w:val="1F2328"/>
+          <w:sz w:val="22"/>
+          <w:szCs w:val="22"/>
+          <w:lang w:val="en-US"/>
+        </w:rPr>
+      </w:pPr>
+      <w:r>
+        <w:rPr>
+          <w:rFonts w:asciiTheme="minorHAnsi" w:hAnsiTheme="minorHAnsi" w:cstheme="minorHAnsi"/>
           <w:sz w:val="22"/>
           <w:szCs w:val="22"/>
           <w:lang w:val="en-US"/>
@@ -4463,24 +4462,26 @@
     <w:p>
       <w:pPr>
         <w:pStyle w:val="berschrift3"/>
-        <w:shd w:val="clear" w:color="auto" w:fill="FFFFFF"/>
-        <w:spacing w:before="360" w:after="240"/>
-        <w:rPr>
-          <w:rFonts w:asciiTheme="minorHAnsi" w:hAnsiTheme="minorHAnsi" w:cstheme="minorHAnsi"/>
-          <w:color w:val="1F2328"/>
-          <w:lang w:val="en-US"/>
-        </w:rPr>
-      </w:pPr>
-      <w:bookmarkStart w:id="6" w:name="_Toc134695320"/>
-      <w:r>
-        <w:rPr>
-          <w:rFonts w:asciiTheme="minorHAnsi" w:hAnsiTheme="minorHAnsi" w:cstheme="minorHAnsi"/>
-          <w:color w:val="1F2328"/>
-          <w:lang w:val="en-US"/>
-        </w:rPr>
-        <w:t>/REQ20/ Server validation</w:t>
+        <w:rPr>
+          <w:color w:val="auto"/>
+        </w:rPr>
+      </w:pPr>
+      <w:bookmarkStart w:id="6" w:name="_Toc134696487"/>
+      <w:r>
+        <w:rPr>
+          <w:color w:val="auto"/>
+        </w:rPr>
+        <w:t xml:space="preserve">/REQ20/ Server </w:t>
+      </w:r>
+      <w:proofErr w:type="spellStart"/>
+      <w:r>
+        <w:rPr>
+          <w:color w:val="auto"/>
+        </w:rPr>
+        <w:t>validation</w:t>
       </w:r>
       <w:bookmarkEnd w:id="6"/>
+      <w:proofErr w:type="spellEnd"/>
     </w:p>
     <w:p>
       <w:pPr>
@@ -4489,16 +4490,14 @@
         <w:spacing w:before="0" w:beforeAutospacing="0" w:after="240" w:afterAutospacing="0"/>
         <w:rPr>
           <w:rFonts w:asciiTheme="minorHAnsi" w:hAnsiTheme="minorHAnsi" w:cstheme="minorHAnsi"/>
-          <w:color w:val="1F2328"/>
-          <w:sz w:val="22"/>
-          <w:szCs w:val="22"/>
-          <w:lang w:val="en-US"/>
-        </w:rPr>
-      </w:pPr>
-      <w:r>
-        <w:rPr>
-          <w:rFonts w:asciiTheme="minorHAnsi" w:hAnsiTheme="minorHAnsi" w:cstheme="minorHAnsi"/>
-          <w:color w:val="1F2328"/>
+          <w:sz w:val="22"/>
+          <w:szCs w:val="22"/>
+          <w:lang w:val="en-US"/>
+        </w:rPr>
+      </w:pPr>
+      <w:r>
+        <w:rPr>
+          <w:rFonts w:asciiTheme="minorHAnsi" w:hAnsiTheme="minorHAnsi" w:cstheme="minorHAnsi"/>
           <w:sz w:val="22"/>
           <w:szCs w:val="22"/>
           <w:lang w:val="en-US"/>
@@ -4509,20 +4508,14 @@
     <w:p>
       <w:pPr>
         <w:pStyle w:val="berschrift3"/>
-        <w:shd w:val="clear" w:color="auto" w:fill="FFFFFF"/>
-        <w:spacing w:before="360" w:after="240"/>
-        <w:rPr>
-          <w:rFonts w:asciiTheme="minorHAnsi" w:hAnsiTheme="minorHAnsi" w:cstheme="minorHAnsi"/>
-          <w:color w:val="1F2328"/>
-          <w:lang w:val="en-US"/>
-        </w:rPr>
-      </w:pPr>
-      <w:bookmarkStart w:id="7" w:name="_Toc134695321"/>
-      <w:r>
-        <w:rPr>
-          <w:rFonts w:asciiTheme="minorHAnsi" w:hAnsiTheme="minorHAnsi" w:cstheme="minorHAnsi"/>
-          <w:color w:val="1F2328"/>
-          <w:lang w:val="en-US"/>
+        <w:rPr>
+          <w:color w:val="auto"/>
+        </w:rPr>
+      </w:pPr>
+      <w:bookmarkStart w:id="7" w:name="_Toc134696488"/>
+      <w:r>
+        <w:rPr>
+          <w:color w:val="auto"/>
         </w:rPr>
         <w:t>/NF10/ Intuitive GUI</w:t>
       </w:r>
@@ -4535,16 +4528,14 @@
         <w:spacing w:before="0" w:beforeAutospacing="0" w:after="240" w:afterAutospacing="0"/>
         <w:rPr>
           <w:rFonts w:asciiTheme="minorHAnsi" w:hAnsiTheme="minorHAnsi" w:cstheme="minorHAnsi"/>
-          <w:color w:val="1F2328"/>
-          <w:sz w:val="22"/>
-          <w:szCs w:val="22"/>
-          <w:lang w:val="en-US"/>
-        </w:rPr>
-      </w:pPr>
-      <w:r>
-        <w:rPr>
-          <w:rFonts w:asciiTheme="minorHAnsi" w:hAnsiTheme="minorHAnsi" w:cstheme="minorHAnsi"/>
-          <w:color w:val="1F2328"/>
+          <w:sz w:val="22"/>
+          <w:szCs w:val="22"/>
+          <w:lang w:val="en-US"/>
+        </w:rPr>
+      </w:pPr>
+      <w:r>
+        <w:rPr>
+          <w:rFonts w:asciiTheme="minorHAnsi" w:hAnsiTheme="minorHAnsi" w:cstheme="minorHAnsi"/>
           <w:sz w:val="22"/>
           <w:szCs w:val="22"/>
           <w:lang w:val="en-US"/>
@@ -4555,20 +4546,14 @@
     <w:p>
       <w:pPr>
         <w:pStyle w:val="berschrift3"/>
-        <w:shd w:val="clear" w:color="auto" w:fill="FFFFFF"/>
-        <w:spacing w:before="360" w:after="240"/>
-        <w:rPr>
-          <w:rFonts w:asciiTheme="minorHAnsi" w:hAnsiTheme="minorHAnsi" w:cstheme="minorHAnsi"/>
-          <w:color w:val="1F2328"/>
-          <w:lang w:val="en-US"/>
-        </w:rPr>
-      </w:pPr>
-      <w:bookmarkStart w:id="8" w:name="_Toc134695322"/>
-      <w:r>
-        <w:rPr>
-          <w:rFonts w:asciiTheme="minorHAnsi" w:hAnsiTheme="minorHAnsi" w:cstheme="minorHAnsi"/>
-          <w:color w:val="1F2328"/>
-          <w:lang w:val="en-US"/>
+        <w:rPr>
+          <w:color w:val="auto"/>
+        </w:rPr>
+      </w:pPr>
+      <w:bookmarkStart w:id="8" w:name="_Toc134696489"/>
+      <w:r>
+        <w:rPr>
+          <w:color w:val="auto"/>
         </w:rPr>
         <w:t>/NF30/ Efficiency</w:t>
       </w:r>
@@ -4581,16 +4566,14 @@
         <w:spacing w:before="0" w:beforeAutospacing="0" w:after="240" w:afterAutospacing="0"/>
         <w:rPr>
           <w:rFonts w:asciiTheme="minorHAnsi" w:hAnsiTheme="minorHAnsi" w:cstheme="minorHAnsi"/>
-          <w:color w:val="1F2328"/>
-          <w:sz w:val="22"/>
-          <w:szCs w:val="22"/>
-          <w:lang w:val="en-US"/>
-        </w:rPr>
-      </w:pPr>
-      <w:r>
-        <w:rPr>
-          <w:rFonts w:asciiTheme="minorHAnsi" w:hAnsiTheme="minorHAnsi" w:cstheme="minorHAnsi"/>
-          <w:color w:val="1F2328"/>
+          <w:sz w:val="22"/>
+          <w:szCs w:val="22"/>
+          <w:lang w:val="en-US"/>
+        </w:rPr>
+      </w:pPr>
+      <w:r>
+        <w:rPr>
+          <w:rFonts w:asciiTheme="minorHAnsi" w:hAnsiTheme="minorHAnsi" w:cstheme="minorHAnsi"/>
           <w:sz w:val="22"/>
           <w:szCs w:val="22"/>
           <w:lang w:val="en-US"/>
@@ -4601,7 +4584,6 @@
       <w:r>
         <w:rPr>
           <w:rFonts w:asciiTheme="minorHAnsi" w:hAnsiTheme="minorHAnsi" w:cstheme="minorHAnsi"/>
-          <w:color w:val="1F2328"/>
           <w:sz w:val="22"/>
           <w:szCs w:val="22"/>
           <w:lang w:val="en-US"/>
@@ -4612,7 +4594,6 @@
       <w:r>
         <w:rPr>
           <w:rFonts w:asciiTheme="minorHAnsi" w:hAnsiTheme="minorHAnsi" w:cstheme="minorHAnsi"/>
-          <w:color w:val="1F2328"/>
           <w:sz w:val="22"/>
           <w:szCs w:val="22"/>
           <w:lang w:val="en-US"/>
@@ -4624,24 +4605,26 @@
       <w:pPr>
         <w:pStyle w:val="berschrift2"/>
         <w:shd w:val="clear" w:color="auto" w:fill="CCCCFF"/>
-        <w:spacing w:before="360" w:after="240"/>
-        <w:rPr>
-          <w:rFonts w:asciiTheme="minorHAnsi" w:hAnsiTheme="minorHAnsi" w:cstheme="minorHAnsi"/>
-          <w:color w:val="1F2328"/>
-          <w:lang w:val="en-US"/>
-        </w:rPr>
-      </w:pPr>
-      <w:bookmarkStart w:id="9" w:name="_Toc134695323"/>
-      <w:r>
-        <w:rPr>
-          <w:rFonts w:asciiTheme="minorHAnsi" w:hAnsiTheme="minorHAnsi" w:cstheme="minorHAnsi"/>
-          <w:color w:val="1F2328"/>
-          <w:lang w:val="en-US"/>
-        </w:rPr>
-        <w:lastRenderedPageBreak/>
-        <w:t>3.3 Module Context</w:t>
+        <w:rPr>
+          <w:color w:val="auto"/>
+        </w:rPr>
+      </w:pPr>
+      <w:bookmarkStart w:id="9" w:name="_Toc134696490"/>
+      <w:r>
+        <w:rPr>
+          <w:color w:val="auto"/>
+        </w:rPr>
+        <w:t xml:space="preserve">3.3 Module </w:t>
+      </w:r>
+      <w:proofErr w:type="spellStart"/>
+      <w:r>
+        <w:rPr>
+          <w:color w:val="auto"/>
+        </w:rPr>
+        <w:t>Context</w:t>
       </w:r>
       <w:bookmarkEnd w:id="9"/>
+      <w:proofErr w:type="spellEnd"/>
     </w:p>
     <w:p>
       <w:pPr>
@@ -4650,16 +4633,14 @@
         <w:spacing w:before="0" w:beforeAutospacing="0" w:after="240" w:afterAutospacing="0"/>
         <w:rPr>
           <w:rFonts w:asciiTheme="minorHAnsi" w:hAnsiTheme="minorHAnsi" w:cstheme="minorHAnsi"/>
-          <w:color w:val="1F2328"/>
-          <w:sz w:val="22"/>
-          <w:szCs w:val="22"/>
-          <w:lang w:val="en-US"/>
-        </w:rPr>
-      </w:pPr>
-      <w:r>
-        <w:rPr>
-          <w:rFonts w:asciiTheme="minorHAnsi" w:hAnsiTheme="minorHAnsi" w:cstheme="minorHAnsi"/>
-          <w:color w:val="1F2328"/>
+          <w:sz w:val="22"/>
+          <w:szCs w:val="22"/>
+          <w:lang w:val="en-US"/>
+        </w:rPr>
+      </w:pPr>
+      <w:r>
+        <w:rPr>
+          <w:rFonts w:asciiTheme="minorHAnsi" w:hAnsiTheme="minorHAnsi" w:cstheme="minorHAnsi"/>
           <w:sz w:val="22"/>
           <w:szCs w:val="22"/>
           <w:lang w:val="en-US"/>
@@ -4671,19 +4652,14 @@
       <w:pPr>
         <w:pStyle w:val="berschrift1"/>
         <w:shd w:val="clear" w:color="auto" w:fill="CCCCFF"/>
-        <w:spacing w:before="360" w:after="240"/>
-        <w:rPr>
-          <w:rFonts w:asciiTheme="minorHAnsi" w:hAnsiTheme="minorHAnsi" w:cstheme="minorHAnsi"/>
-          <w:color w:val="1F2328"/>
-          <w:lang w:val="en-US"/>
-        </w:rPr>
-      </w:pPr>
-      <w:bookmarkStart w:id="10" w:name="_Toc134695324"/>
-      <w:r>
-        <w:rPr>
-          <w:rFonts w:asciiTheme="minorHAnsi" w:hAnsiTheme="minorHAnsi" w:cstheme="minorHAnsi"/>
-          <w:color w:val="1F2328"/>
-          <w:lang w:val="en-US"/>
+        <w:rPr>
+          <w:color w:val="auto"/>
+        </w:rPr>
+      </w:pPr>
+      <w:bookmarkStart w:id="10" w:name="_Toc134696491"/>
+      <w:r>
+        <w:rPr>
+          <w:color w:val="auto"/>
         </w:rPr>
         <w:t>4 Analysis</w:t>
       </w:r>
@@ -4696,16 +4672,14 @@
         <w:spacing w:before="0" w:beforeAutospacing="0" w:after="240" w:afterAutospacing="0"/>
         <w:rPr>
           <w:rFonts w:asciiTheme="minorHAnsi" w:hAnsiTheme="minorHAnsi" w:cstheme="minorHAnsi"/>
-          <w:color w:val="1F2328"/>
-          <w:sz w:val="22"/>
-          <w:szCs w:val="22"/>
-          <w:lang w:val="en-US"/>
-        </w:rPr>
-      </w:pPr>
-      <w:r>
-        <w:rPr>
-          <w:rFonts w:asciiTheme="minorHAnsi" w:hAnsiTheme="minorHAnsi" w:cstheme="minorHAnsi"/>
-          <w:color w:val="1F2328"/>
+          <w:sz w:val="22"/>
+          <w:szCs w:val="22"/>
+          <w:lang w:val="en-US"/>
+        </w:rPr>
+      </w:pPr>
+      <w:r>
+        <w:rPr>
+          <w:rFonts w:asciiTheme="minorHAnsi" w:hAnsiTheme="minorHAnsi" w:cstheme="minorHAnsi"/>
           <w:sz w:val="22"/>
           <w:szCs w:val="22"/>
           <w:lang w:val="en-US"/>
@@ -4716,7 +4690,6 @@
       <w:r>
         <w:rPr>
           <w:rFonts w:asciiTheme="minorHAnsi" w:hAnsiTheme="minorHAnsi" w:cstheme="minorHAnsi"/>
-          <w:color w:val="1F2328"/>
           <w:sz w:val="22"/>
           <w:szCs w:val="22"/>
           <w:lang w:val="en-US"/>
@@ -4727,7 +4700,6 @@
       <w:r>
         <w:rPr>
           <w:rFonts w:asciiTheme="minorHAnsi" w:hAnsiTheme="minorHAnsi" w:cstheme="minorHAnsi"/>
-          <w:color w:val="1F2328"/>
           <w:sz w:val="22"/>
           <w:szCs w:val="22"/>
           <w:lang w:val="en-US"/>
@@ -4738,7 +4710,6 @@
       <w:r>
         <w:rPr>
           <w:rFonts w:asciiTheme="minorHAnsi" w:hAnsiTheme="minorHAnsi" w:cstheme="minorHAnsi"/>
-          <w:color w:val="1F2328"/>
           <w:sz w:val="22"/>
           <w:szCs w:val="22"/>
           <w:lang w:val="en-US"/>
@@ -4749,7 +4720,6 @@
       <w:r>
         <w:rPr>
           <w:rFonts w:asciiTheme="minorHAnsi" w:hAnsiTheme="minorHAnsi" w:cstheme="minorHAnsi"/>
-          <w:color w:val="1F2328"/>
           <w:sz w:val="22"/>
           <w:szCs w:val="22"/>
           <w:lang w:val="en-US"/>
@@ -4760,7 +4730,6 @@
       <w:r>
         <w:rPr>
           <w:rFonts w:asciiTheme="minorHAnsi" w:hAnsiTheme="minorHAnsi" w:cstheme="minorHAnsi"/>
-          <w:color w:val="1F2328"/>
           <w:sz w:val="22"/>
           <w:szCs w:val="22"/>
           <w:lang w:val="en-US"/>
@@ -4771,7 +4740,6 @@
       <w:r>
         <w:rPr>
           <w:rFonts w:asciiTheme="minorHAnsi" w:hAnsiTheme="minorHAnsi" w:cstheme="minorHAnsi"/>
-          <w:color w:val="1F2328"/>
           <w:sz w:val="22"/>
           <w:szCs w:val="22"/>
           <w:lang w:val="en-US"/>
@@ -4783,20 +4751,16 @@
       <w:pPr>
         <w:pStyle w:val="berschrift1"/>
         <w:shd w:val="clear" w:color="auto" w:fill="CCCCFF"/>
-        <w:spacing w:before="360" w:after="240"/>
-        <w:rPr>
-          <w:rFonts w:asciiTheme="minorHAnsi" w:hAnsiTheme="minorHAnsi" w:cstheme="minorHAnsi"/>
-          <w:color w:val="1F2328"/>
-          <w:lang w:val="en-US"/>
-        </w:rPr>
-      </w:pPr>
-      <w:bookmarkStart w:id="11" w:name="_Toc134695325"/>
-      <w:r>
-        <w:rPr>
-          <w:rFonts w:asciiTheme="minorHAnsi" w:hAnsiTheme="minorHAnsi" w:cstheme="minorHAnsi"/>
-          <w:color w:val="1F2328"/>
-          <w:lang w:val="en-US"/>
-        </w:rPr>
+        <w:rPr>
+          <w:color w:val="auto"/>
+        </w:rPr>
+      </w:pPr>
+      <w:bookmarkStart w:id="11" w:name="_Toc134696492"/>
+      <w:r>
+        <w:rPr>
+          <w:color w:val="auto"/>
+        </w:rPr>
+        <w:lastRenderedPageBreak/>
         <w:t>5 Design</w:t>
       </w:r>
       <w:bookmarkEnd w:id="11"/>
@@ -4808,16 +4772,14 @@
         <w:spacing w:before="0" w:beforeAutospacing="0" w:after="240" w:afterAutospacing="0"/>
         <w:rPr>
           <w:rFonts w:asciiTheme="minorHAnsi" w:hAnsiTheme="minorHAnsi" w:cstheme="minorHAnsi"/>
-          <w:color w:val="1F2328"/>
-          <w:sz w:val="22"/>
-          <w:szCs w:val="22"/>
-          <w:lang w:val="en-US"/>
-        </w:rPr>
-      </w:pPr>
-      <w:r>
-        <w:rPr>
-          <w:rFonts w:asciiTheme="minorHAnsi" w:hAnsiTheme="minorHAnsi" w:cstheme="minorHAnsi"/>
-          <w:color w:val="1F2328"/>
+          <w:sz w:val="22"/>
+          <w:szCs w:val="22"/>
+          <w:lang w:val="en-US"/>
+        </w:rPr>
+      </w:pPr>
+      <w:r>
+        <w:rPr>
+          <w:rFonts w:asciiTheme="minorHAnsi" w:hAnsiTheme="minorHAnsi" w:cstheme="minorHAnsi"/>
           <w:sz w:val="22"/>
           <w:szCs w:val="22"/>
           <w:lang w:val="en-US"/>
@@ -4828,7 +4790,6 @@
         <w:rPr>
           <w:rFonts w:asciiTheme="minorHAnsi" w:hAnsiTheme="minorHAnsi" w:cstheme="minorHAnsi"/>
           <w:noProof/>
-          <w:color w:val="1F2328"/>
           <w:sz w:val="22"/>
           <w:szCs w:val="22"/>
         </w:rPr>
@@ -4889,16 +4850,14 @@
         <w:spacing w:before="0" w:beforeAutospacing="0" w:after="240" w:afterAutospacing="0"/>
         <w:rPr>
           <w:rFonts w:asciiTheme="minorHAnsi" w:hAnsiTheme="minorHAnsi" w:cstheme="minorHAnsi"/>
-          <w:color w:val="1F2328"/>
-          <w:sz w:val="22"/>
-          <w:szCs w:val="22"/>
-          <w:lang w:val="en-US"/>
-        </w:rPr>
-      </w:pPr>
-      <w:r>
-        <w:rPr>
-          <w:rFonts w:asciiTheme="minorHAnsi" w:hAnsiTheme="minorHAnsi" w:cstheme="minorHAnsi"/>
-          <w:color w:val="1F2328"/>
+          <w:sz w:val="22"/>
+          <w:szCs w:val="22"/>
+          <w:lang w:val="en-US"/>
+        </w:rPr>
+      </w:pPr>
+      <w:r>
+        <w:rPr>
+          <w:rFonts w:asciiTheme="minorHAnsi" w:hAnsiTheme="minorHAnsi" w:cstheme="minorHAnsi"/>
           <w:sz w:val="22"/>
           <w:szCs w:val="22"/>
           <w:lang w:val="en-US"/>
@@ -4913,7 +4872,6 @@
         <w:spacing w:before="0" w:beforeAutospacing="0" w:after="240" w:afterAutospacing="0"/>
         <w:rPr>
           <w:rFonts w:asciiTheme="minorHAnsi" w:hAnsiTheme="minorHAnsi" w:cstheme="minorHAnsi"/>
-          <w:color w:val="1F2328"/>
           <w:sz w:val="22"/>
           <w:szCs w:val="22"/>
           <w:lang w:val="en-US"/>
@@ -4927,7 +4885,6 @@
         <w:spacing w:before="0" w:beforeAutospacing="0" w:after="240" w:afterAutospacing="0"/>
         <w:rPr>
           <w:rFonts w:asciiTheme="minorHAnsi" w:hAnsiTheme="minorHAnsi" w:cstheme="minorHAnsi"/>
-          <w:color w:val="1F2328"/>
           <w:sz w:val="22"/>
           <w:szCs w:val="22"/>
           <w:lang w:val="en-US"/>
@@ -4941,7 +4898,6 @@
         <w:spacing w:before="0" w:beforeAutospacing="0" w:after="240" w:afterAutospacing="0"/>
         <w:rPr>
           <w:rFonts w:asciiTheme="minorHAnsi" w:hAnsiTheme="minorHAnsi" w:cstheme="minorHAnsi"/>
-          <w:color w:val="1F2328"/>
           <w:sz w:val="22"/>
           <w:szCs w:val="22"/>
           <w:lang w:val="en-US"/>
@@ -4955,7 +4911,6 @@
         <w:spacing w:before="0" w:beforeAutospacing="0" w:after="240" w:afterAutospacing="0"/>
         <w:rPr>
           <w:rFonts w:asciiTheme="minorHAnsi" w:hAnsiTheme="minorHAnsi" w:cstheme="minorHAnsi"/>
-          <w:color w:val="1F2328"/>
           <w:sz w:val="22"/>
           <w:szCs w:val="22"/>
           <w:lang w:val="en-US"/>
@@ -4969,7 +4924,6 @@
         <w:spacing w:before="0" w:beforeAutospacing="0" w:after="240" w:afterAutospacing="0"/>
         <w:rPr>
           <w:rFonts w:asciiTheme="minorHAnsi" w:hAnsiTheme="minorHAnsi" w:cstheme="minorHAnsi"/>
-          <w:color w:val="1F2328"/>
           <w:sz w:val="22"/>
           <w:szCs w:val="22"/>
           <w:lang w:val="en-US"/>
@@ -4983,7 +4937,71 @@
         <w:spacing w:before="0" w:beforeAutospacing="0" w:after="240" w:afterAutospacing="0"/>
         <w:rPr>
           <w:rFonts w:asciiTheme="minorHAnsi" w:hAnsiTheme="minorHAnsi" w:cstheme="minorHAnsi"/>
-          <w:color w:val="1F2328"/>
+          <w:sz w:val="22"/>
+          <w:szCs w:val="22"/>
+          <w:lang w:val="en-US"/>
+        </w:rPr>
+      </w:pPr>
+    </w:p>
+    <w:p>
+      <w:pPr>
+        <w:pStyle w:val="StandardWeb"/>
+        <w:shd w:val="clear" w:color="auto" w:fill="FFFFFF"/>
+        <w:spacing w:before="0" w:beforeAutospacing="0" w:after="240" w:afterAutospacing="0"/>
+        <w:rPr>
+          <w:rFonts w:asciiTheme="minorHAnsi" w:hAnsiTheme="minorHAnsi" w:cstheme="minorHAnsi"/>
+          <w:sz w:val="22"/>
+          <w:szCs w:val="22"/>
+          <w:lang w:val="en-US"/>
+        </w:rPr>
+      </w:pPr>
+    </w:p>
+    <w:p>
+      <w:pPr>
+        <w:pStyle w:val="StandardWeb"/>
+        <w:shd w:val="clear" w:color="auto" w:fill="FFFFFF"/>
+        <w:spacing w:before="0" w:beforeAutospacing="0" w:after="240" w:afterAutospacing="0"/>
+        <w:rPr>
+          <w:rFonts w:asciiTheme="minorHAnsi" w:hAnsiTheme="minorHAnsi" w:cstheme="minorHAnsi"/>
+          <w:sz w:val="22"/>
+          <w:szCs w:val="22"/>
+          <w:lang w:val="en-US"/>
+        </w:rPr>
+      </w:pPr>
+    </w:p>
+    <w:p>
+      <w:pPr>
+        <w:pStyle w:val="StandardWeb"/>
+        <w:shd w:val="clear" w:color="auto" w:fill="FFFFFF"/>
+        <w:spacing w:before="0" w:beforeAutospacing="0" w:after="240" w:afterAutospacing="0"/>
+        <w:rPr>
+          <w:rFonts w:asciiTheme="minorHAnsi" w:hAnsiTheme="minorHAnsi" w:cstheme="minorHAnsi"/>
+          <w:sz w:val="22"/>
+          <w:szCs w:val="22"/>
+          <w:lang w:val="en-US"/>
+        </w:rPr>
+      </w:pPr>
+    </w:p>
+    <w:p>
+      <w:pPr>
+        <w:pStyle w:val="StandardWeb"/>
+        <w:shd w:val="clear" w:color="auto" w:fill="FFFFFF"/>
+        <w:spacing w:before="0" w:beforeAutospacing="0" w:after="240" w:afterAutospacing="0"/>
+        <w:rPr>
+          <w:rFonts w:asciiTheme="minorHAnsi" w:hAnsiTheme="minorHAnsi" w:cstheme="minorHAnsi"/>
+          <w:sz w:val="22"/>
+          <w:szCs w:val="22"/>
+          <w:lang w:val="en-US"/>
+        </w:rPr>
+      </w:pPr>
+    </w:p>
+    <w:p>
+      <w:pPr>
+        <w:pStyle w:val="StandardWeb"/>
+        <w:shd w:val="clear" w:color="auto" w:fill="FFFFFF"/>
+        <w:spacing w:before="0" w:beforeAutospacing="0" w:after="240" w:afterAutospacing="0"/>
+        <w:rPr>
+          <w:rFonts w:asciiTheme="minorHAnsi" w:hAnsiTheme="minorHAnsi" w:cstheme="minorHAnsi"/>
           <w:sz w:val="22"/>
           <w:szCs w:val="22"/>
           <w:lang w:val="en-US"/>
@@ -4994,21 +5012,15 @@
       <w:pPr>
         <w:pStyle w:val="berschrift1"/>
         <w:shd w:val="clear" w:color="auto" w:fill="CCCCFF"/>
-        <w:spacing w:before="360" w:after="240"/>
-        <w:rPr>
-          <w:rFonts w:asciiTheme="minorHAnsi" w:hAnsiTheme="minorHAnsi" w:cstheme="minorHAnsi"/>
-          <w:color w:val="1F2328"/>
-          <w:lang w:val="en-US"/>
-        </w:rPr>
-      </w:pPr>
-      <w:bookmarkStart w:id="12" w:name="_Toc134695326"/>
-      <w:r>
-        <w:rPr>
-          <w:rFonts w:asciiTheme="minorHAnsi" w:hAnsiTheme="minorHAnsi" w:cstheme="minorHAnsi"/>
-          <w:color w:val="1F2328"/>
-          <w:lang w:val="en-US"/>
-        </w:rPr>
-        <w:lastRenderedPageBreak/>
+        <w:rPr>
+          <w:color w:val="auto"/>
+        </w:rPr>
+      </w:pPr>
+      <w:bookmarkStart w:id="12" w:name="_Toc134696493"/>
+      <w:r>
+        <w:rPr>
+          <w:color w:val="auto"/>
+        </w:rPr>
         <w:t>6 Implementation</w:t>
       </w:r>
       <w:bookmarkEnd w:id="12"/>
@@ -5020,16 +5032,14 @@
         <w:spacing w:before="0" w:beforeAutospacing="0" w:after="0" w:afterAutospacing="0"/>
         <w:rPr>
           <w:rFonts w:asciiTheme="minorHAnsi" w:hAnsiTheme="minorHAnsi" w:cstheme="minorHAnsi"/>
-          <w:color w:val="1F2328"/>
-          <w:sz w:val="22"/>
-          <w:szCs w:val="22"/>
-          <w:lang w:val="en-US"/>
-        </w:rPr>
-      </w:pPr>
-      <w:r>
-        <w:rPr>
-          <w:rFonts w:asciiTheme="minorHAnsi" w:hAnsiTheme="minorHAnsi" w:cstheme="minorHAnsi"/>
-          <w:color w:val="1F2328"/>
+          <w:sz w:val="22"/>
+          <w:szCs w:val="22"/>
+          <w:lang w:val="en-US"/>
+        </w:rPr>
+      </w:pPr>
+      <w:r>
+        <w:rPr>
+          <w:rFonts w:asciiTheme="minorHAnsi" w:hAnsiTheme="minorHAnsi" w:cstheme="minorHAnsi"/>
           <w:sz w:val="22"/>
           <w:szCs w:val="22"/>
           <w:lang w:val="en-US"/>
@@ -5040,7 +5050,6 @@
       <w:r>
         <w:rPr>
           <w:rFonts w:asciiTheme="minorHAnsi" w:hAnsiTheme="minorHAnsi" w:cstheme="minorHAnsi"/>
-          <w:color w:val="1F2328"/>
           <w:sz w:val="22"/>
           <w:szCs w:val="22"/>
           <w:lang w:val="en-US"/>
@@ -5051,7 +5060,6 @@
       <w:r>
         <w:rPr>
           <w:rFonts w:asciiTheme="minorHAnsi" w:hAnsiTheme="minorHAnsi" w:cstheme="minorHAnsi"/>
-          <w:color w:val="1F2328"/>
           <w:sz w:val="22"/>
           <w:szCs w:val="22"/>
           <w:lang w:val="en-US"/>
@@ -5062,7 +5070,6 @@
         <w:rPr>
           <w:rStyle w:val="HTMLCode"/>
           <w:rFonts w:asciiTheme="minorHAnsi" w:hAnsiTheme="minorHAnsi" w:cstheme="minorHAnsi"/>
-          <w:color w:val="1F2328"/>
           <w:sz w:val="22"/>
           <w:szCs w:val="22"/>
           <w:lang w:val="en-US"/>
@@ -5074,7 +5081,6 @@
         <w:rPr>
           <w:rStyle w:val="HTMLCode"/>
           <w:rFonts w:asciiTheme="minorHAnsi" w:hAnsiTheme="minorHAnsi" w:cstheme="minorHAnsi"/>
-          <w:color w:val="1F2328"/>
           <w:sz w:val="22"/>
           <w:szCs w:val="22"/>
           <w:lang w:val="en-US"/>
@@ -5086,7 +5092,6 @@
         <w:rPr>
           <w:rStyle w:val="HTMLCode"/>
           <w:rFonts w:asciiTheme="minorHAnsi" w:hAnsiTheme="minorHAnsi" w:cstheme="minorHAnsi"/>
-          <w:color w:val="1F2328"/>
           <w:sz w:val="22"/>
           <w:szCs w:val="22"/>
           <w:lang w:val="en-US"/>
@@ -5096,7 +5101,6 @@
       <w:r>
         <w:rPr>
           <w:rFonts w:asciiTheme="minorHAnsi" w:hAnsiTheme="minorHAnsi" w:cstheme="minorHAnsi"/>
-          <w:color w:val="1F2328"/>
           <w:sz w:val="22"/>
           <w:szCs w:val="22"/>
           <w:lang w:val="en-US"/>
@@ -5110,16 +5114,14 @@
         <w:shd w:val="clear" w:color="auto" w:fill="FFFFFF"/>
         <w:rPr>
           <w:rFonts w:asciiTheme="minorHAnsi" w:hAnsiTheme="minorHAnsi" w:cstheme="minorHAnsi"/>
-          <w:color w:val="1F2328"/>
-          <w:sz w:val="22"/>
-          <w:szCs w:val="22"/>
-          <w:lang w:val="en-US"/>
-        </w:rPr>
-      </w:pPr>
-      <w:r>
-        <w:rPr>
-          <w:rFonts w:asciiTheme="minorHAnsi" w:hAnsiTheme="minorHAnsi" w:cstheme="minorHAnsi"/>
-          <w:color w:val="1F2328"/>
+          <w:sz w:val="22"/>
+          <w:szCs w:val="22"/>
+          <w:lang w:val="en-US"/>
+        </w:rPr>
+      </w:pPr>
+      <w:r>
+        <w:rPr>
+          <w:rFonts w:asciiTheme="minorHAnsi" w:hAnsiTheme="minorHAnsi" w:cstheme="minorHAnsi"/>
           <w:sz w:val="22"/>
           <w:szCs w:val="22"/>
           <w:lang w:val="en-US"/>
@@ -5133,16 +5135,14 @@
         <w:shd w:val="clear" w:color="auto" w:fill="FFFFFF"/>
         <w:rPr>
           <w:rFonts w:asciiTheme="minorHAnsi" w:hAnsiTheme="minorHAnsi" w:cstheme="minorHAnsi"/>
-          <w:color w:val="1F2328"/>
-          <w:sz w:val="22"/>
-          <w:szCs w:val="22"/>
-          <w:lang w:val="en-US"/>
-        </w:rPr>
-      </w:pPr>
-      <w:r>
-        <w:rPr>
-          <w:rFonts w:asciiTheme="minorHAnsi" w:hAnsiTheme="minorHAnsi" w:cstheme="minorHAnsi"/>
-          <w:color w:val="1F2328"/>
+          <w:sz w:val="22"/>
+          <w:szCs w:val="22"/>
+          <w:lang w:val="en-US"/>
+        </w:rPr>
+      </w:pPr>
+      <w:r>
+        <w:rPr>
+          <w:rFonts w:asciiTheme="minorHAnsi" w:hAnsiTheme="minorHAnsi" w:cstheme="minorHAnsi"/>
           <w:sz w:val="22"/>
           <w:szCs w:val="22"/>
           <w:lang w:val="en-US"/>
@@ -5153,7 +5153,6 @@
         <w:rPr>
           <w:rStyle w:val="pl-ent"/>
           <w:rFonts w:asciiTheme="minorHAnsi" w:hAnsiTheme="minorHAnsi" w:cstheme="minorHAnsi"/>
-          <w:color w:val="1F2328"/>
           <w:sz w:val="22"/>
           <w:szCs w:val="22"/>
           <w:lang w:val="en-US"/>
@@ -5163,7 +5162,6 @@
       <w:r>
         <w:rPr>
           <w:rFonts w:asciiTheme="minorHAnsi" w:hAnsiTheme="minorHAnsi" w:cstheme="minorHAnsi"/>
-          <w:color w:val="1F2328"/>
           <w:sz w:val="22"/>
           <w:szCs w:val="22"/>
           <w:lang w:val="en-US"/>
@@ -5174,7 +5172,6 @@
         <w:rPr>
           <w:rStyle w:val="pl-pds"/>
           <w:rFonts w:asciiTheme="minorHAnsi" w:hAnsiTheme="minorHAnsi" w:cstheme="minorHAnsi"/>
-          <w:color w:val="1F2328"/>
           <w:sz w:val="22"/>
           <w:szCs w:val="22"/>
           <w:lang w:val="en-US"/>
@@ -5185,7 +5182,6 @@
         <w:rPr>
           <w:rStyle w:val="pl-s"/>
           <w:rFonts w:asciiTheme="minorHAnsi" w:hAnsiTheme="minorHAnsi" w:cstheme="minorHAnsi"/>
-          <w:color w:val="1F2328"/>
           <w:sz w:val="22"/>
           <w:szCs w:val="22"/>
           <w:lang w:val="en-US"/>
@@ -5196,7 +5192,6 @@
         <w:rPr>
           <w:rStyle w:val="pl-pds"/>
           <w:rFonts w:asciiTheme="minorHAnsi" w:hAnsiTheme="minorHAnsi" w:cstheme="minorHAnsi"/>
-          <w:color w:val="1F2328"/>
           <w:sz w:val="22"/>
           <w:szCs w:val="22"/>
           <w:lang w:val="en-US"/>
@@ -5206,7 +5201,6 @@
       <w:r>
         <w:rPr>
           <w:rFonts w:asciiTheme="minorHAnsi" w:hAnsiTheme="minorHAnsi" w:cstheme="minorHAnsi"/>
-          <w:color w:val="1F2328"/>
           <w:sz w:val="22"/>
           <w:szCs w:val="22"/>
           <w:lang w:val="en-US"/>
@@ -5220,16 +5214,14 @@
         <w:shd w:val="clear" w:color="auto" w:fill="FFFFFF"/>
         <w:rPr>
           <w:rFonts w:asciiTheme="minorHAnsi" w:hAnsiTheme="minorHAnsi" w:cstheme="minorHAnsi"/>
-          <w:color w:val="1F2328"/>
-          <w:sz w:val="22"/>
-          <w:szCs w:val="22"/>
-          <w:lang w:val="en-US"/>
-        </w:rPr>
-      </w:pPr>
-      <w:r>
-        <w:rPr>
-          <w:rFonts w:asciiTheme="minorHAnsi" w:hAnsiTheme="minorHAnsi" w:cstheme="minorHAnsi"/>
-          <w:color w:val="1F2328"/>
+          <w:sz w:val="22"/>
+          <w:szCs w:val="22"/>
+          <w:lang w:val="en-US"/>
+        </w:rPr>
+      </w:pPr>
+      <w:r>
+        <w:rPr>
+          <w:rFonts w:asciiTheme="minorHAnsi" w:hAnsiTheme="minorHAnsi" w:cstheme="minorHAnsi"/>
           <w:sz w:val="22"/>
           <w:szCs w:val="22"/>
           <w:lang w:val="en-US"/>
@@ -5240,7 +5232,6 @@
         <w:rPr>
           <w:rStyle w:val="pl-ent"/>
           <w:rFonts w:asciiTheme="minorHAnsi" w:hAnsiTheme="minorHAnsi" w:cstheme="minorHAnsi"/>
-          <w:color w:val="1F2328"/>
           <w:sz w:val="22"/>
           <w:szCs w:val="22"/>
           <w:lang w:val="en-US"/>
@@ -5252,7 +5243,6 @@
         <w:rPr>
           <w:rStyle w:val="pl-ent"/>
           <w:rFonts w:asciiTheme="minorHAnsi" w:hAnsiTheme="minorHAnsi" w:cstheme="minorHAnsi"/>
-          <w:color w:val="1F2328"/>
           <w:sz w:val="22"/>
           <w:szCs w:val="22"/>
           <w:lang w:val="en-US"/>
@@ -5262,7 +5252,6 @@
       <w:r>
         <w:rPr>
           <w:rFonts w:asciiTheme="minorHAnsi" w:hAnsiTheme="minorHAnsi" w:cstheme="minorHAnsi"/>
-          <w:color w:val="1F2328"/>
           <w:sz w:val="22"/>
           <w:szCs w:val="22"/>
           <w:lang w:val="en-US"/>
@@ -5273,7 +5262,6 @@
         <w:rPr>
           <w:rStyle w:val="pl-pds"/>
           <w:rFonts w:asciiTheme="minorHAnsi" w:hAnsiTheme="minorHAnsi" w:cstheme="minorHAnsi"/>
-          <w:color w:val="1F2328"/>
           <w:sz w:val="22"/>
           <w:szCs w:val="22"/>
           <w:lang w:val="en-US"/>
@@ -5284,7 +5272,6 @@
         <w:rPr>
           <w:rStyle w:val="pl-s"/>
           <w:rFonts w:asciiTheme="minorHAnsi" w:hAnsiTheme="minorHAnsi" w:cstheme="minorHAnsi"/>
-          <w:color w:val="1F2328"/>
           <w:sz w:val="22"/>
           <w:szCs w:val="22"/>
           <w:lang w:val="en-US"/>
@@ -5296,7 +5283,6 @@
         <w:rPr>
           <w:rStyle w:val="pl-s"/>
           <w:rFonts w:asciiTheme="minorHAnsi" w:hAnsiTheme="minorHAnsi" w:cstheme="minorHAnsi"/>
-          <w:color w:val="1F2328"/>
           <w:sz w:val="22"/>
           <w:szCs w:val="22"/>
           <w:lang w:val="en-US"/>
@@ -5307,7 +5293,6 @@
         <w:rPr>
           <w:rStyle w:val="pl-pds"/>
           <w:rFonts w:asciiTheme="minorHAnsi" w:hAnsiTheme="minorHAnsi" w:cstheme="minorHAnsi"/>
-          <w:color w:val="1F2328"/>
           <w:sz w:val="22"/>
           <w:szCs w:val="22"/>
           <w:lang w:val="en-US"/>
@@ -5317,7 +5302,6 @@
       <w:r>
         <w:rPr>
           <w:rFonts w:asciiTheme="minorHAnsi" w:hAnsiTheme="minorHAnsi" w:cstheme="minorHAnsi"/>
-          <w:color w:val="1F2328"/>
           <w:sz w:val="22"/>
           <w:szCs w:val="22"/>
           <w:lang w:val="en-US"/>
@@ -5331,16 +5315,14 @@
         <w:shd w:val="clear" w:color="auto" w:fill="FFFFFF"/>
         <w:rPr>
           <w:rFonts w:asciiTheme="minorHAnsi" w:hAnsiTheme="minorHAnsi" w:cstheme="minorHAnsi"/>
-          <w:color w:val="1F2328"/>
-          <w:sz w:val="22"/>
-          <w:szCs w:val="22"/>
-          <w:lang w:val="en-US"/>
-        </w:rPr>
-      </w:pPr>
-      <w:r>
-        <w:rPr>
-          <w:rFonts w:asciiTheme="minorHAnsi" w:hAnsiTheme="minorHAnsi" w:cstheme="minorHAnsi"/>
-          <w:color w:val="1F2328"/>
+          <w:sz w:val="22"/>
+          <w:szCs w:val="22"/>
+          <w:lang w:val="en-US"/>
+        </w:rPr>
+      </w:pPr>
+      <w:r>
+        <w:rPr>
+          <w:rFonts w:asciiTheme="minorHAnsi" w:hAnsiTheme="minorHAnsi" w:cstheme="minorHAnsi"/>
           <w:sz w:val="22"/>
           <w:szCs w:val="22"/>
           <w:lang w:val="en-US"/>
@@ -5351,7 +5333,6 @@
         <w:rPr>
           <w:rStyle w:val="pl-ent"/>
           <w:rFonts w:asciiTheme="minorHAnsi" w:hAnsiTheme="minorHAnsi" w:cstheme="minorHAnsi"/>
-          <w:color w:val="1F2328"/>
           <w:sz w:val="22"/>
           <w:szCs w:val="22"/>
           <w:lang w:val="en-US"/>
@@ -5361,7 +5342,6 @@
       <w:r>
         <w:rPr>
           <w:rFonts w:asciiTheme="minorHAnsi" w:hAnsiTheme="minorHAnsi" w:cstheme="minorHAnsi"/>
-          <w:color w:val="1F2328"/>
           <w:sz w:val="22"/>
           <w:szCs w:val="22"/>
           <w:lang w:val="en-US"/>
@@ -5372,7 +5352,6 @@
         <w:rPr>
           <w:rStyle w:val="pl-pds"/>
           <w:rFonts w:asciiTheme="minorHAnsi" w:hAnsiTheme="minorHAnsi" w:cstheme="minorHAnsi"/>
-          <w:color w:val="1F2328"/>
           <w:sz w:val="22"/>
           <w:szCs w:val="22"/>
           <w:lang w:val="en-US"/>
@@ -5383,7 +5362,6 @@
         <w:rPr>
           <w:rStyle w:val="pl-s"/>
           <w:rFonts w:asciiTheme="minorHAnsi" w:hAnsiTheme="minorHAnsi" w:cstheme="minorHAnsi"/>
-          <w:color w:val="1F2328"/>
           <w:sz w:val="22"/>
           <w:szCs w:val="22"/>
           <w:lang w:val="en-US"/>
@@ -5394,7 +5372,6 @@
         <w:rPr>
           <w:rStyle w:val="pl-pds"/>
           <w:rFonts w:asciiTheme="minorHAnsi" w:hAnsiTheme="minorHAnsi" w:cstheme="minorHAnsi"/>
-          <w:color w:val="1F2328"/>
           <w:sz w:val="22"/>
           <w:szCs w:val="22"/>
           <w:lang w:val="en-US"/>
@@ -5404,7 +5381,6 @@
       <w:r>
         <w:rPr>
           <w:rFonts w:asciiTheme="minorHAnsi" w:hAnsiTheme="minorHAnsi" w:cstheme="minorHAnsi"/>
-          <w:color w:val="1F2328"/>
           <w:sz w:val="22"/>
           <w:szCs w:val="22"/>
           <w:lang w:val="en-US"/>
@@ -5418,16 +5394,14 @@
         <w:shd w:val="clear" w:color="auto" w:fill="FFFFFF"/>
         <w:rPr>
           <w:rFonts w:asciiTheme="minorHAnsi" w:hAnsiTheme="minorHAnsi" w:cstheme="minorHAnsi"/>
-          <w:color w:val="1F2328"/>
-          <w:sz w:val="22"/>
-          <w:szCs w:val="22"/>
-          <w:lang w:val="en-US"/>
-        </w:rPr>
-      </w:pPr>
-      <w:r>
-        <w:rPr>
-          <w:rFonts w:asciiTheme="minorHAnsi" w:hAnsiTheme="minorHAnsi" w:cstheme="minorHAnsi"/>
-          <w:color w:val="1F2328"/>
+          <w:sz w:val="22"/>
+          <w:szCs w:val="22"/>
+          <w:lang w:val="en-US"/>
+        </w:rPr>
+      </w:pPr>
+      <w:r>
+        <w:rPr>
+          <w:rFonts w:asciiTheme="minorHAnsi" w:hAnsiTheme="minorHAnsi" w:cstheme="minorHAnsi"/>
           <w:sz w:val="22"/>
           <w:szCs w:val="22"/>
           <w:lang w:val="en-US"/>
@@ -5438,7 +5412,6 @@
         <w:rPr>
           <w:rStyle w:val="pl-ent"/>
           <w:rFonts w:asciiTheme="minorHAnsi" w:hAnsiTheme="minorHAnsi" w:cstheme="minorHAnsi"/>
-          <w:color w:val="1F2328"/>
           <w:sz w:val="22"/>
           <w:szCs w:val="22"/>
           <w:lang w:val="en-US"/>
@@ -5448,7 +5421,6 @@
       <w:r>
         <w:rPr>
           <w:rFonts w:asciiTheme="minorHAnsi" w:hAnsiTheme="minorHAnsi" w:cstheme="minorHAnsi"/>
-          <w:color w:val="1F2328"/>
           <w:sz w:val="22"/>
           <w:szCs w:val="22"/>
           <w:lang w:val="en-US"/>
@@ -5459,7 +5431,6 @@
         <w:rPr>
           <w:rStyle w:val="pl-c1"/>
           <w:rFonts w:asciiTheme="minorHAnsi" w:hAnsiTheme="minorHAnsi" w:cstheme="minorHAnsi"/>
-          <w:color w:val="1F2328"/>
           <w:sz w:val="22"/>
           <w:szCs w:val="22"/>
           <w:lang w:val="en-US"/>
@@ -5469,7 +5440,6 @@
       <w:r>
         <w:rPr>
           <w:rFonts w:asciiTheme="minorHAnsi" w:hAnsiTheme="minorHAnsi" w:cstheme="minorHAnsi"/>
-          <w:color w:val="1F2328"/>
           <w:sz w:val="22"/>
           <w:szCs w:val="22"/>
           <w:lang w:val="en-US"/>
@@ -5483,16 +5453,14 @@
         <w:shd w:val="clear" w:color="auto" w:fill="FFFFFF"/>
         <w:rPr>
           <w:rFonts w:asciiTheme="minorHAnsi" w:hAnsiTheme="minorHAnsi" w:cstheme="minorHAnsi"/>
-          <w:color w:val="1F2328"/>
-          <w:sz w:val="22"/>
-          <w:szCs w:val="22"/>
-          <w:lang w:val="en-US"/>
-        </w:rPr>
-      </w:pPr>
-      <w:r>
-        <w:rPr>
-          <w:rFonts w:asciiTheme="minorHAnsi" w:hAnsiTheme="minorHAnsi" w:cstheme="minorHAnsi"/>
-          <w:color w:val="1F2328"/>
+          <w:sz w:val="22"/>
+          <w:szCs w:val="22"/>
+          <w:lang w:val="en-US"/>
+        </w:rPr>
+      </w:pPr>
+      <w:r>
+        <w:rPr>
+          <w:rFonts w:asciiTheme="minorHAnsi" w:hAnsiTheme="minorHAnsi" w:cstheme="minorHAnsi"/>
           <w:sz w:val="22"/>
           <w:szCs w:val="22"/>
           <w:lang w:val="en-US"/>
@@ -5503,7 +5471,6 @@
         <w:rPr>
           <w:rStyle w:val="pl-ent"/>
           <w:rFonts w:asciiTheme="minorHAnsi" w:hAnsiTheme="minorHAnsi" w:cstheme="minorHAnsi"/>
-          <w:color w:val="1F2328"/>
           <w:sz w:val="22"/>
           <w:szCs w:val="22"/>
           <w:lang w:val="en-US"/>
@@ -5515,7 +5482,6 @@
         <w:rPr>
           <w:rStyle w:val="pl-ent"/>
           <w:rFonts w:asciiTheme="minorHAnsi" w:hAnsiTheme="minorHAnsi" w:cstheme="minorHAnsi"/>
-          <w:color w:val="1F2328"/>
           <w:sz w:val="22"/>
           <w:szCs w:val="22"/>
           <w:lang w:val="en-US"/>
@@ -5527,7 +5493,6 @@
         <w:rPr>
           <w:rStyle w:val="pl-ent"/>
           <w:rFonts w:asciiTheme="minorHAnsi" w:hAnsiTheme="minorHAnsi" w:cstheme="minorHAnsi"/>
-          <w:color w:val="1F2328"/>
           <w:sz w:val="22"/>
           <w:szCs w:val="22"/>
           <w:lang w:val="en-US"/>
@@ -5537,7 +5502,6 @@
       <w:r>
         <w:rPr>
           <w:rFonts w:asciiTheme="minorHAnsi" w:hAnsiTheme="minorHAnsi" w:cstheme="minorHAnsi"/>
-          <w:color w:val="1F2328"/>
           <w:sz w:val="22"/>
           <w:szCs w:val="22"/>
           <w:lang w:val="en-US"/>
@@ -5551,16 +5515,14 @@
         <w:shd w:val="clear" w:color="auto" w:fill="FFFFFF"/>
         <w:rPr>
           <w:rFonts w:asciiTheme="minorHAnsi" w:hAnsiTheme="minorHAnsi" w:cstheme="minorHAnsi"/>
-          <w:color w:val="1F2328"/>
-          <w:sz w:val="22"/>
-          <w:szCs w:val="22"/>
-          <w:lang w:val="en-US"/>
-        </w:rPr>
-      </w:pPr>
-      <w:r>
-        <w:rPr>
-          <w:rFonts w:asciiTheme="minorHAnsi" w:hAnsiTheme="minorHAnsi" w:cstheme="minorHAnsi"/>
-          <w:color w:val="1F2328"/>
+          <w:sz w:val="22"/>
+          <w:szCs w:val="22"/>
+          <w:lang w:val="en-US"/>
+        </w:rPr>
+      </w:pPr>
+      <w:r>
+        <w:rPr>
+          <w:rFonts w:asciiTheme="minorHAnsi" w:hAnsiTheme="minorHAnsi" w:cstheme="minorHAnsi"/>
           <w:sz w:val="22"/>
           <w:szCs w:val="22"/>
           <w:lang w:val="en-US"/>
@@ -5574,27 +5536,25 @@
         <w:shd w:val="clear" w:color="auto" w:fill="FFFFFF"/>
         <w:rPr>
           <w:rFonts w:asciiTheme="minorHAnsi" w:hAnsiTheme="minorHAnsi" w:cstheme="minorHAnsi"/>
-          <w:color w:val="1F2328"/>
-          <w:sz w:val="22"/>
-          <w:szCs w:val="22"/>
-          <w:lang w:val="en-US"/>
-        </w:rPr>
-      </w:pPr>
-      <w:r>
-        <w:rPr>
-          <w:rFonts w:asciiTheme="minorHAnsi" w:hAnsiTheme="minorHAnsi" w:cstheme="minorHAnsi"/>
-          <w:color w:val="1F2328"/>
-          <w:sz w:val="22"/>
-          <w:szCs w:val="22"/>
-          <w:lang w:val="en-US"/>
-        </w:rPr>
+          <w:sz w:val="22"/>
+          <w:szCs w:val="22"/>
+          <w:lang w:val="en-US"/>
+        </w:rPr>
+      </w:pPr>
+      <w:r>
+        <w:rPr>
+          <w:rFonts w:asciiTheme="minorHAnsi" w:hAnsiTheme="minorHAnsi" w:cstheme="minorHAnsi"/>
+          <w:sz w:val="22"/>
+          <w:szCs w:val="22"/>
+          <w:lang w:val="en-US"/>
+        </w:rPr>
+        <w:lastRenderedPageBreak/>
         <w:t xml:space="preserve">      </w:t>
       </w:r>
       <w:r>
         <w:rPr>
           <w:rStyle w:val="pl-pds"/>
           <w:rFonts w:asciiTheme="minorHAnsi" w:hAnsiTheme="minorHAnsi" w:cstheme="minorHAnsi"/>
-          <w:color w:val="1F2328"/>
           <w:sz w:val="22"/>
           <w:szCs w:val="22"/>
           <w:lang w:val="en-US"/>
@@ -5605,7 +5565,6 @@
         <w:rPr>
           <w:rStyle w:val="pl-s"/>
           <w:rFonts w:asciiTheme="minorHAnsi" w:hAnsiTheme="minorHAnsi" w:cstheme="minorHAnsi"/>
-          <w:color w:val="1F2328"/>
           <w:sz w:val="22"/>
           <w:szCs w:val="22"/>
           <w:lang w:val="en-US"/>
@@ -5617,7 +5576,6 @@
         <w:rPr>
           <w:rStyle w:val="pl-s"/>
           <w:rFonts w:asciiTheme="minorHAnsi" w:hAnsiTheme="minorHAnsi" w:cstheme="minorHAnsi"/>
-          <w:color w:val="1F2328"/>
           <w:sz w:val="22"/>
           <w:szCs w:val="22"/>
           <w:lang w:val="en-US"/>
@@ -5629,7 +5587,6 @@
         <w:rPr>
           <w:rStyle w:val="pl-s"/>
           <w:rFonts w:asciiTheme="minorHAnsi" w:hAnsiTheme="minorHAnsi" w:cstheme="minorHAnsi"/>
-          <w:color w:val="1F2328"/>
           <w:sz w:val="22"/>
           <w:szCs w:val="22"/>
           <w:lang w:val="en-US"/>
@@ -5640,7 +5597,6 @@
         <w:rPr>
           <w:rStyle w:val="pl-pds"/>
           <w:rFonts w:asciiTheme="minorHAnsi" w:hAnsiTheme="minorHAnsi" w:cstheme="minorHAnsi"/>
-          <w:color w:val="1F2328"/>
           <w:sz w:val="22"/>
           <w:szCs w:val="22"/>
           <w:lang w:val="en-US"/>
@@ -5650,7 +5606,6 @@
       <w:r>
         <w:rPr>
           <w:rFonts w:asciiTheme="minorHAnsi" w:hAnsiTheme="minorHAnsi" w:cstheme="minorHAnsi"/>
-          <w:color w:val="1F2328"/>
           <w:sz w:val="22"/>
           <w:szCs w:val="22"/>
           <w:lang w:val="en-US"/>
@@ -5664,16 +5619,14 @@
         <w:shd w:val="clear" w:color="auto" w:fill="FFFFFF"/>
         <w:rPr>
           <w:rFonts w:asciiTheme="minorHAnsi" w:hAnsiTheme="minorHAnsi" w:cstheme="minorHAnsi"/>
-          <w:color w:val="1F2328"/>
-          <w:sz w:val="22"/>
-          <w:szCs w:val="22"/>
-          <w:lang w:val="en-US"/>
-        </w:rPr>
-      </w:pPr>
-      <w:r>
-        <w:rPr>
-          <w:rFonts w:asciiTheme="minorHAnsi" w:hAnsiTheme="minorHAnsi" w:cstheme="minorHAnsi"/>
-          <w:color w:val="1F2328"/>
+          <w:sz w:val="22"/>
+          <w:szCs w:val="22"/>
+          <w:lang w:val="en-US"/>
+        </w:rPr>
+      </w:pPr>
+      <w:r>
+        <w:rPr>
+          <w:rFonts w:asciiTheme="minorHAnsi" w:hAnsiTheme="minorHAnsi" w:cstheme="minorHAnsi"/>
           <w:sz w:val="22"/>
           <w:szCs w:val="22"/>
           <w:lang w:val="en-US"/>
@@ -5684,7 +5637,6 @@
         <w:rPr>
           <w:rStyle w:val="pl-pds"/>
           <w:rFonts w:asciiTheme="minorHAnsi" w:hAnsiTheme="minorHAnsi" w:cstheme="minorHAnsi"/>
-          <w:color w:val="1F2328"/>
           <w:sz w:val="22"/>
           <w:szCs w:val="22"/>
           <w:lang w:val="en-US"/>
@@ -5696,7 +5648,6 @@
         <w:rPr>
           <w:rStyle w:val="pl-s"/>
           <w:rFonts w:asciiTheme="minorHAnsi" w:hAnsiTheme="minorHAnsi" w:cstheme="minorHAnsi"/>
-          <w:color w:val="1F2328"/>
           <w:sz w:val="22"/>
           <w:szCs w:val="22"/>
           <w:lang w:val="en-US"/>
@@ -5708,7 +5659,6 @@
         <w:rPr>
           <w:rStyle w:val="pl-pds"/>
           <w:rFonts w:asciiTheme="minorHAnsi" w:hAnsiTheme="minorHAnsi" w:cstheme="minorHAnsi"/>
-          <w:color w:val="1F2328"/>
           <w:sz w:val="22"/>
           <w:szCs w:val="22"/>
           <w:lang w:val="en-US"/>
@@ -5722,16 +5672,14 @@
         <w:shd w:val="clear" w:color="auto" w:fill="FFFFFF"/>
         <w:rPr>
           <w:rFonts w:asciiTheme="minorHAnsi" w:hAnsiTheme="minorHAnsi" w:cstheme="minorHAnsi"/>
-          <w:color w:val="1F2328"/>
-          <w:sz w:val="22"/>
-          <w:szCs w:val="22"/>
-          <w:lang w:val="en-US"/>
-        </w:rPr>
-      </w:pPr>
-      <w:r>
-        <w:rPr>
-          <w:rFonts w:asciiTheme="minorHAnsi" w:hAnsiTheme="minorHAnsi" w:cstheme="minorHAnsi"/>
-          <w:color w:val="1F2328"/>
+          <w:sz w:val="22"/>
+          <w:szCs w:val="22"/>
+          <w:lang w:val="en-US"/>
+        </w:rPr>
+      </w:pPr>
+      <w:r>
+        <w:rPr>
+          <w:rFonts w:asciiTheme="minorHAnsi" w:hAnsiTheme="minorHAnsi" w:cstheme="minorHAnsi"/>
           <w:sz w:val="22"/>
           <w:szCs w:val="22"/>
           <w:lang w:val="en-US"/>
@@ -5745,16 +5693,14 @@
         <w:shd w:val="clear" w:color="auto" w:fill="FFFFFF"/>
         <w:rPr>
           <w:rFonts w:asciiTheme="minorHAnsi" w:hAnsiTheme="minorHAnsi" w:cstheme="minorHAnsi"/>
-          <w:color w:val="1F2328"/>
-          <w:sz w:val="22"/>
-          <w:szCs w:val="22"/>
-          <w:lang w:val="en-US"/>
-        </w:rPr>
-      </w:pPr>
-      <w:r>
-        <w:rPr>
-          <w:rFonts w:asciiTheme="minorHAnsi" w:hAnsiTheme="minorHAnsi" w:cstheme="minorHAnsi"/>
-          <w:color w:val="1F2328"/>
+          <w:sz w:val="22"/>
+          <w:szCs w:val="22"/>
+          <w:lang w:val="en-US"/>
+        </w:rPr>
+      </w:pPr>
+      <w:r>
+        <w:rPr>
+          <w:rFonts w:asciiTheme="minorHAnsi" w:hAnsiTheme="minorHAnsi" w:cstheme="minorHAnsi"/>
           <w:sz w:val="22"/>
           <w:szCs w:val="22"/>
           <w:lang w:val="en-US"/>
@@ -5769,16 +5715,14 @@
         <w:spacing w:before="0" w:beforeAutospacing="0" w:after="0" w:afterAutospacing="0"/>
         <w:rPr>
           <w:rFonts w:asciiTheme="minorHAnsi" w:hAnsiTheme="minorHAnsi" w:cstheme="minorHAnsi"/>
-          <w:color w:val="1F2328"/>
-          <w:sz w:val="22"/>
-          <w:szCs w:val="22"/>
-          <w:lang w:val="en-US"/>
-        </w:rPr>
-      </w:pPr>
-      <w:r>
-        <w:rPr>
-          <w:rFonts w:asciiTheme="minorHAnsi" w:hAnsiTheme="minorHAnsi" w:cstheme="minorHAnsi"/>
-          <w:color w:val="1F2328"/>
+          <w:sz w:val="22"/>
+          <w:szCs w:val="22"/>
+          <w:lang w:val="en-US"/>
+        </w:rPr>
+      </w:pPr>
+      <w:r>
+        <w:rPr>
+          <w:rFonts w:asciiTheme="minorHAnsi" w:hAnsiTheme="minorHAnsi" w:cstheme="minorHAnsi"/>
           <w:sz w:val="22"/>
           <w:szCs w:val="22"/>
           <w:lang w:val="en-US"/>
@@ -5789,7 +5733,6 @@
       <w:r>
         <w:rPr>
           <w:rFonts w:asciiTheme="minorHAnsi" w:hAnsiTheme="minorHAnsi" w:cstheme="minorHAnsi"/>
-          <w:color w:val="1F2328"/>
           <w:sz w:val="22"/>
           <w:szCs w:val="22"/>
           <w:lang w:val="en-US"/>
@@ -5800,7 +5743,6 @@
       <w:r>
         <w:rPr>
           <w:rFonts w:asciiTheme="minorHAnsi" w:hAnsiTheme="minorHAnsi" w:cstheme="minorHAnsi"/>
-          <w:color w:val="1F2328"/>
           <w:sz w:val="22"/>
           <w:szCs w:val="22"/>
           <w:lang w:val="en-US"/>
@@ -5811,7 +5753,6 @@
       <w:r>
         <w:rPr>
           <w:rFonts w:asciiTheme="minorHAnsi" w:hAnsiTheme="minorHAnsi" w:cstheme="minorHAnsi"/>
-          <w:color w:val="1F2328"/>
           <w:sz w:val="22"/>
           <w:szCs w:val="22"/>
           <w:lang w:val="en-US"/>
@@ -5822,7 +5763,6 @@
       <w:r>
         <w:rPr>
           <w:rFonts w:asciiTheme="minorHAnsi" w:hAnsiTheme="minorHAnsi" w:cstheme="minorHAnsi"/>
-          <w:color w:val="1F2328"/>
           <w:sz w:val="22"/>
           <w:szCs w:val="22"/>
           <w:lang w:val="en-US"/>
@@ -5833,7 +5773,6 @@
       <w:r>
         <w:rPr>
           <w:rFonts w:asciiTheme="minorHAnsi" w:hAnsiTheme="minorHAnsi" w:cstheme="minorHAnsi"/>
-          <w:color w:val="1F2328"/>
           <w:sz w:val="22"/>
           <w:szCs w:val="22"/>
           <w:lang w:val="en-US"/>
@@ -5844,7 +5783,6 @@
       <w:r>
         <w:rPr>
           <w:rFonts w:asciiTheme="minorHAnsi" w:hAnsiTheme="minorHAnsi" w:cstheme="minorHAnsi"/>
-          <w:color w:val="1F2328"/>
           <w:sz w:val="22"/>
           <w:szCs w:val="22"/>
           <w:lang w:val="en-US"/>
@@ -5855,7 +5793,6 @@
         <w:rPr>
           <w:rStyle w:val="HTMLCode"/>
           <w:rFonts w:asciiTheme="minorHAnsi" w:hAnsiTheme="minorHAnsi" w:cstheme="minorHAnsi"/>
-          <w:color w:val="1F2328"/>
           <w:sz w:val="22"/>
           <w:szCs w:val="22"/>
           <w:lang w:val="en-US"/>
@@ -5865,7 +5802,6 @@
       <w:r>
         <w:rPr>
           <w:rFonts w:asciiTheme="minorHAnsi" w:hAnsiTheme="minorHAnsi" w:cstheme="minorHAnsi"/>
-          <w:color w:val="1F2328"/>
           <w:sz w:val="22"/>
           <w:szCs w:val="22"/>
           <w:lang w:val="en-US"/>
@@ -5876,7 +5812,6 @@
       <w:r>
         <w:rPr>
           <w:rFonts w:asciiTheme="minorHAnsi" w:hAnsiTheme="minorHAnsi" w:cstheme="minorHAnsi"/>
-          <w:color w:val="1F2328"/>
           <w:sz w:val="22"/>
           <w:szCs w:val="22"/>
           <w:lang w:val="en-US"/>
@@ -5887,7 +5822,6 @@
       <w:r>
         <w:rPr>
           <w:rFonts w:asciiTheme="minorHAnsi" w:hAnsiTheme="minorHAnsi" w:cstheme="minorHAnsi"/>
-          <w:color w:val="1F2328"/>
           <w:sz w:val="22"/>
           <w:szCs w:val="22"/>
           <w:lang w:val="en-US"/>
@@ -5898,7 +5832,6 @@
       <w:r>
         <w:rPr>
           <w:rFonts w:asciiTheme="minorHAnsi" w:hAnsiTheme="minorHAnsi" w:cstheme="minorHAnsi"/>
-          <w:color w:val="1F2328"/>
           <w:sz w:val="22"/>
           <w:szCs w:val="22"/>
           <w:lang w:val="en-US"/>
@@ -5909,31 +5842,38 @@
       <w:r>
         <w:rPr>
           <w:rFonts w:asciiTheme="minorHAnsi" w:hAnsiTheme="minorHAnsi" w:cstheme="minorHAnsi"/>
-          <w:color w:val="1F2328"/>
           <w:sz w:val="22"/>
           <w:szCs w:val="22"/>
           <w:lang w:val="en-US"/>
         </w:rPr>
         <w:t xml:space="preserve"> is locally stored in the browser after all requests are finished.</w:t>
       </w:r>
+    </w:p>
+    <w:p>
+      <w:pPr>
+        <w:pStyle w:val="StandardWeb"/>
+        <w:shd w:val="clear" w:color="auto" w:fill="FFFFFF"/>
+        <w:spacing w:before="0" w:beforeAutospacing="0" w:after="0" w:afterAutospacing="0"/>
+        <w:rPr>
+          <w:rFonts w:asciiTheme="minorHAnsi" w:hAnsiTheme="minorHAnsi" w:cstheme="minorHAnsi"/>
+          <w:sz w:val="22"/>
+          <w:szCs w:val="22"/>
+          <w:lang w:val="en-US"/>
+        </w:rPr>
+      </w:pPr>
     </w:p>
     <w:p>
       <w:pPr>
         <w:pStyle w:val="berschrift1"/>
         <w:shd w:val="clear" w:color="auto" w:fill="CCCCFF"/>
-        <w:spacing w:before="360" w:after="240" w:line="240" w:lineRule="auto"/>
-        <w:rPr>
-          <w:rFonts w:asciiTheme="minorHAnsi" w:hAnsiTheme="minorHAnsi" w:cstheme="minorHAnsi"/>
-          <w:color w:val="1F2328"/>
-          <w:lang w:val="en-US"/>
-        </w:rPr>
-      </w:pPr>
-      <w:bookmarkStart w:id="13" w:name="_Toc134695327"/>
-      <w:r>
-        <w:rPr>
-          <w:rFonts w:asciiTheme="minorHAnsi" w:hAnsiTheme="minorHAnsi" w:cstheme="minorHAnsi"/>
-          <w:color w:val="1F2328"/>
-          <w:lang w:val="en-US"/>
+        <w:rPr>
+          <w:color w:val="auto"/>
+        </w:rPr>
+      </w:pPr>
+      <w:bookmarkStart w:id="13" w:name="_Toc134696494"/>
+      <w:r>
+        <w:rPr>
+          <w:color w:val="auto"/>
         </w:rPr>
         <w:t>7 Module Tests</w:t>
       </w:r>
@@ -5946,16 +5886,14 @@
         <w:spacing w:before="0" w:beforeAutospacing="0" w:after="240" w:afterAutospacing="0"/>
         <w:rPr>
           <w:rFonts w:asciiTheme="minorHAnsi" w:hAnsiTheme="minorHAnsi" w:cstheme="minorHAnsi"/>
-          <w:color w:val="1F2328"/>
-          <w:sz w:val="22"/>
-          <w:szCs w:val="22"/>
-          <w:lang w:val="en-US"/>
-        </w:rPr>
-      </w:pPr>
-      <w:r>
-        <w:rPr>
-          <w:rFonts w:asciiTheme="minorHAnsi" w:hAnsiTheme="minorHAnsi" w:cstheme="minorHAnsi"/>
-          <w:color w:val="1F2328"/>
+          <w:sz w:val="22"/>
+          <w:szCs w:val="22"/>
+          <w:lang w:val="en-US"/>
+        </w:rPr>
+      </w:pPr>
+      <w:r>
+        <w:rPr>
+          <w:rFonts w:asciiTheme="minorHAnsi" w:hAnsiTheme="minorHAnsi" w:cstheme="minorHAnsi"/>
           <w:sz w:val="22"/>
           <w:szCs w:val="22"/>
           <w:lang w:val="en-US"/>
@@ -5970,16 +5908,14 @@
         <w:spacing w:before="0" w:beforeAutospacing="0" w:after="240" w:afterAutospacing="0"/>
         <w:rPr>
           <w:rFonts w:asciiTheme="minorHAnsi" w:hAnsiTheme="minorHAnsi" w:cstheme="minorHAnsi"/>
-          <w:color w:val="1F2328"/>
-          <w:sz w:val="22"/>
-          <w:szCs w:val="22"/>
-          <w:lang w:val="en-US"/>
-        </w:rPr>
-      </w:pPr>
-      <w:r>
-        <w:rPr>
-          <w:rFonts w:asciiTheme="minorHAnsi" w:hAnsiTheme="minorHAnsi" w:cstheme="minorHAnsi"/>
-          <w:color w:val="1F2328"/>
+          <w:sz w:val="22"/>
+          <w:szCs w:val="22"/>
+          <w:lang w:val="en-US"/>
+        </w:rPr>
+      </w:pPr>
+      <w:r>
+        <w:rPr>
+          <w:rFonts w:asciiTheme="minorHAnsi" w:hAnsiTheme="minorHAnsi" w:cstheme="minorHAnsi"/>
           <w:sz w:val="22"/>
           <w:szCs w:val="22"/>
           <w:lang w:val="en-US"/>
@@ -5994,16 +5930,14 @@
         <w:spacing w:before="0" w:beforeAutospacing="0" w:after="240" w:afterAutospacing="0"/>
         <w:rPr>
           <w:rFonts w:asciiTheme="minorHAnsi" w:hAnsiTheme="minorHAnsi" w:cstheme="minorHAnsi"/>
-          <w:color w:val="1F2328"/>
-          <w:sz w:val="22"/>
-          <w:szCs w:val="22"/>
-          <w:lang w:val="en-US"/>
-        </w:rPr>
-      </w:pPr>
-      <w:r>
-        <w:rPr>
-          <w:rFonts w:asciiTheme="minorHAnsi" w:hAnsiTheme="minorHAnsi" w:cstheme="minorHAnsi"/>
-          <w:color w:val="1F2328"/>
+          <w:sz w:val="22"/>
+          <w:szCs w:val="22"/>
+          <w:lang w:val="en-US"/>
+        </w:rPr>
+      </w:pPr>
+      <w:r>
+        <w:rPr>
+          <w:rFonts w:asciiTheme="minorHAnsi" w:hAnsiTheme="minorHAnsi" w:cstheme="minorHAnsi"/>
           <w:sz w:val="22"/>
           <w:szCs w:val="22"/>
           <w:lang w:val="en-US"/>
@@ -6018,15 +5952,13 @@
         <w:spacing w:before="0" w:beforeAutospacing="0" w:after="0" w:afterAutospacing="0"/>
         <w:rPr>
           <w:rFonts w:asciiTheme="minorHAnsi" w:hAnsiTheme="minorHAnsi" w:cstheme="minorHAnsi"/>
-          <w:color w:val="1F2328"/>
-          <w:sz w:val="22"/>
-          <w:szCs w:val="22"/>
-        </w:rPr>
-      </w:pPr>
-      <w:r>
-        <w:rPr>
-          <w:rFonts w:asciiTheme="minorHAnsi" w:hAnsiTheme="minorHAnsi" w:cstheme="minorHAnsi"/>
-          <w:color w:val="1F2328"/>
+          <w:sz w:val="22"/>
+          <w:szCs w:val="22"/>
+        </w:rPr>
+      </w:pPr>
+      <w:r>
+        <w:rPr>
+          <w:rFonts w:asciiTheme="minorHAnsi" w:hAnsiTheme="minorHAnsi" w:cstheme="minorHAnsi"/>
           <w:sz w:val="22"/>
           <w:szCs w:val="22"/>
           <w:lang w:val="en-US"/>
@@ -6037,7 +5969,6 @@
       <w:r>
         <w:rPr>
           <w:rFonts w:asciiTheme="minorHAnsi" w:hAnsiTheme="minorHAnsi" w:cstheme="minorHAnsi"/>
-          <w:color w:val="1F2328"/>
           <w:sz w:val="22"/>
           <w:szCs w:val="22"/>
         </w:rPr>
@@ -6047,7 +5978,6 @@
       <w:r>
         <w:rPr>
           <w:rFonts w:asciiTheme="minorHAnsi" w:hAnsiTheme="minorHAnsi" w:cstheme="minorHAnsi"/>
-          <w:color w:val="1F2328"/>
           <w:sz w:val="22"/>
           <w:szCs w:val="22"/>
         </w:rPr>
@@ -6057,7 +5987,6 @@
       <w:r>
         <w:rPr>
           <w:rFonts w:asciiTheme="minorHAnsi" w:hAnsiTheme="minorHAnsi" w:cstheme="minorHAnsi"/>
-          <w:color w:val="1F2328"/>
           <w:sz w:val="22"/>
           <w:szCs w:val="22"/>
         </w:rPr>
@@ -6067,7 +5996,6 @@
       <w:r>
         <w:rPr>
           <w:rFonts w:asciiTheme="minorHAnsi" w:hAnsiTheme="minorHAnsi" w:cstheme="minorHAnsi"/>
-          <w:color w:val="1F2328"/>
           <w:sz w:val="22"/>
           <w:szCs w:val="22"/>
         </w:rPr>
@@ -6077,7 +6005,6 @@
       <w:r>
         <w:rPr>
           <w:rFonts w:asciiTheme="minorHAnsi" w:hAnsiTheme="minorHAnsi" w:cstheme="minorHAnsi"/>
-          <w:color w:val="1F2328"/>
           <w:sz w:val="22"/>
           <w:szCs w:val="22"/>
         </w:rPr>
@@ -6087,7 +6014,6 @@
       <w:r>
         <w:rPr>
           <w:rFonts w:asciiTheme="minorHAnsi" w:hAnsiTheme="minorHAnsi" w:cstheme="minorHAnsi"/>
-          <w:color w:val="1F2328"/>
           <w:sz w:val="22"/>
           <w:szCs w:val="22"/>
         </w:rPr>
@@ -6097,7 +6023,6 @@
       <w:r>
         <w:rPr>
           <w:rFonts w:asciiTheme="minorHAnsi" w:hAnsiTheme="minorHAnsi" w:cstheme="minorHAnsi"/>
-          <w:color w:val="1F2328"/>
           <w:sz w:val="22"/>
           <w:szCs w:val="22"/>
         </w:rPr>
@@ -6107,7 +6032,6 @@
       <w:r>
         <w:rPr>
           <w:rFonts w:asciiTheme="minorHAnsi" w:hAnsiTheme="minorHAnsi" w:cstheme="minorHAnsi"/>
-          <w:color w:val="1F2328"/>
           <w:sz w:val="22"/>
           <w:szCs w:val="22"/>
         </w:rPr>
@@ -6117,7 +6041,6 @@
       <w:r>
         <w:rPr>
           <w:rFonts w:asciiTheme="minorHAnsi" w:hAnsiTheme="minorHAnsi" w:cstheme="minorHAnsi"/>
-          <w:color w:val="1F2328"/>
           <w:sz w:val="22"/>
           <w:szCs w:val="22"/>
         </w:rPr>
@@ -6127,7 +6050,6 @@
       <w:r>
         <w:rPr>
           <w:rFonts w:asciiTheme="minorHAnsi" w:hAnsiTheme="minorHAnsi" w:cstheme="minorHAnsi"/>
-          <w:color w:val="1F2328"/>
           <w:sz w:val="22"/>
           <w:szCs w:val="22"/>
         </w:rPr>
@@ -6137,7 +6059,6 @@
       <w:r>
         <w:rPr>
           <w:rFonts w:asciiTheme="minorHAnsi" w:hAnsiTheme="minorHAnsi" w:cstheme="minorHAnsi"/>
-          <w:color w:val="1F2328"/>
           <w:sz w:val="22"/>
           <w:szCs w:val="22"/>
         </w:rPr>
@@ -6147,7 +6068,6 @@
       <w:r>
         <w:rPr>
           <w:rFonts w:asciiTheme="minorHAnsi" w:hAnsiTheme="minorHAnsi" w:cstheme="minorHAnsi"/>
-          <w:color w:val="1F2328"/>
           <w:sz w:val="22"/>
           <w:szCs w:val="22"/>
         </w:rPr>
@@ -6157,7 +6077,6 @@
       <w:r>
         <w:rPr>
           <w:rFonts w:asciiTheme="minorHAnsi" w:hAnsiTheme="minorHAnsi" w:cstheme="minorHAnsi"/>
-          <w:color w:val="1F2328"/>
           <w:sz w:val="22"/>
           <w:szCs w:val="22"/>
         </w:rPr>
@@ -6167,7 +6086,6 @@
       <w:r>
         <w:rPr>
           <w:rFonts w:asciiTheme="minorHAnsi" w:hAnsiTheme="minorHAnsi" w:cstheme="minorHAnsi"/>
-          <w:color w:val="1F2328"/>
           <w:sz w:val="22"/>
           <w:szCs w:val="22"/>
         </w:rPr>
@@ -6177,7 +6095,6 @@
       <w:r>
         <w:rPr>
           <w:rFonts w:asciiTheme="minorHAnsi" w:hAnsiTheme="minorHAnsi" w:cstheme="minorHAnsi"/>
-          <w:color w:val="1F2328"/>
           <w:sz w:val="22"/>
           <w:szCs w:val="22"/>
         </w:rPr>
@@ -6187,7 +6104,6 @@
       <w:r>
         <w:rPr>
           <w:rFonts w:asciiTheme="minorHAnsi" w:hAnsiTheme="minorHAnsi" w:cstheme="minorHAnsi"/>
-          <w:color w:val="1F2328"/>
           <w:sz w:val="22"/>
           <w:szCs w:val="22"/>
         </w:rPr>
@@ -8161,15 +8077,16 @@
 </file>
 
 <file path=customXml/item1.xml><?xml version="1.0" encoding="utf-8"?>
-<?mso-contentType ?>
-<FormTemplates xmlns="http://schemas.microsoft.com/sharepoint/v3/contenttype/forms">
-  <Display>DocumentLibraryForm</Display>
-  <Edit>DocumentLibraryForm</Edit>
-  <New>DocumentLibraryForm</New>
-</FormTemplates>
+<p:properties xmlns:p="http://schemas.microsoft.com/office/2006/metadata/properties" xmlns:xsi="http://www.w3.org/2001/XMLSchema-instance" xmlns:pc="http://schemas.microsoft.com/office/infopath/2007/PartnerControls">
+  <documentManagement/>
+</p:properties>
 </file>
 
 <file path=customXml/item2.xml><?xml version="1.0" encoding="utf-8"?>
+<b:Sources xmlns:b="http://schemas.openxmlformats.org/officeDocument/2006/bibliography" xmlns="http://schemas.openxmlformats.org/officeDocument/2006/bibliography" SelectedStyle="\APASixthEditionOfficeOnline.xsl" StyleName="APA" Version="6"/>
+</file>
+
+<file path=customXml/item3.xml><?xml version="1.0" encoding="utf-8"?>
 <ct:contentTypeSchema xmlns:ct="http://schemas.microsoft.com/office/2006/metadata/contentType" xmlns:ma="http://schemas.microsoft.com/office/2006/metadata/properties/metaAttributes" ct:_="" ma:_="" ma:contentTypeName="Dokument" ma:contentTypeID="0x010100EF76924D3740DF4A82858773E6EEC490" ma:contentTypeVersion="2" ma:contentTypeDescription="Ein neues Dokument erstellen." ma:contentTypeScope="" ma:versionID="39f79c948ef6ef4ddadcb112225f31b6">
   <xsd:schema xmlns:xsd="http://www.w3.org/2001/XMLSchema" xmlns:xs="http://www.w3.org/2001/XMLSchema" xmlns:p="http://schemas.microsoft.com/office/2006/metadata/properties" xmlns:ns2="fef6dba0-929f-4871-a0ef-ae1d0575ab12" targetNamespace="http://schemas.microsoft.com/office/2006/metadata/properties" ma:root="true" ma:fieldsID="e29cffd099752e4c753b7622558555aa" ns2:_="">
     <xsd:import namespace="fef6dba0-929f-4871-a0ef-ae1d0575ab12"/>
@@ -8301,25 +8218,33 @@
 </ct:contentTypeSchema>
 </file>
 
-<file path=customXml/item3.xml><?xml version="1.0" encoding="utf-8"?>
-<b:Sources xmlns:b="http://schemas.openxmlformats.org/officeDocument/2006/bibliography" xmlns="http://schemas.openxmlformats.org/officeDocument/2006/bibliography" SelectedStyle="\APASixthEditionOfficeOnline.xsl" StyleName="APA" Version="6"/>
-</file>
-
 <file path=customXml/item4.xml><?xml version="1.0" encoding="utf-8"?>
-<p:properties xmlns:p="http://schemas.microsoft.com/office/2006/metadata/properties" xmlns:xsi="http://www.w3.org/2001/XMLSchema-instance" xmlns:pc="http://schemas.microsoft.com/office/infopath/2007/PartnerControls">
-  <documentManagement/>
-</p:properties>
+<?mso-contentType ?>
+<FormTemplates xmlns="http://schemas.microsoft.com/sharepoint/v3/contenttype/forms">
+  <Display>DocumentLibraryForm</Display>
+  <Edit>DocumentLibraryForm</Edit>
+  <New>DocumentLibraryForm</New>
+</FormTemplates>
 </file>
 
 <file path=customXml/itemProps1.xml><?xml version="1.0" encoding="utf-8"?>
-<ds:datastoreItem xmlns:ds="http://schemas.openxmlformats.org/officeDocument/2006/customXml" ds:itemID="{9D635CEA-E628-476E-953C-2D8770DFC5AC}">
+<ds:datastoreItem xmlns:ds="http://schemas.openxmlformats.org/officeDocument/2006/customXml" ds:itemID="{3F6BEB62-83F0-44FC-B264-DFD92C1659E8}">
   <ds:schemaRefs>
-    <ds:schemaRef ds:uri="http://schemas.microsoft.com/sharepoint/v3/contenttype/forms"/>
+    <ds:schemaRef ds:uri="http://schemas.microsoft.com/office/2006/metadata/properties"/>
+    <ds:schemaRef ds:uri="http://schemas.microsoft.com/office/infopath/2007/PartnerControls"/>
   </ds:schemaRefs>
 </ds:datastoreItem>
 </file>
 
 <file path=customXml/itemProps2.xml><?xml version="1.0" encoding="utf-8"?>
+<ds:datastoreItem xmlns:ds="http://schemas.openxmlformats.org/officeDocument/2006/customXml" ds:itemID="{88E05BA8-9DE2-42EC-AE8E-BB9AC984B530}">
+  <ds:schemaRefs>
+    <ds:schemaRef ds:uri="http://schemas.openxmlformats.org/officeDocument/2006/bibliography"/>
+  </ds:schemaRefs>
+</ds:datastoreItem>
+</file>
+
+<file path=customXml/itemProps3.xml><?xml version="1.0" encoding="utf-8"?>
 <ds:datastoreItem xmlns:ds="http://schemas.openxmlformats.org/officeDocument/2006/customXml" ds:itemID="{A89E09A9-8852-491B-8A76-E91C356360CF}">
   <ds:schemaRefs>
     <ds:schemaRef ds:uri="http://schemas.microsoft.com/office/2006/metadata/contentType"/>
@@ -8337,19 +8262,10 @@
 </ds:datastoreItem>
 </file>
 
-<file path=customXml/itemProps3.xml><?xml version="1.0" encoding="utf-8"?>
-<ds:datastoreItem xmlns:ds="http://schemas.openxmlformats.org/officeDocument/2006/customXml" ds:itemID="{88E05BA8-9DE2-42EC-AE8E-BB9AC984B530}">
+<file path=customXml/itemProps4.xml><?xml version="1.0" encoding="utf-8"?>
+<ds:datastoreItem xmlns:ds="http://schemas.openxmlformats.org/officeDocument/2006/customXml" ds:itemID="{9D635CEA-E628-476E-953C-2D8770DFC5AC}">
   <ds:schemaRefs>
-    <ds:schemaRef ds:uri="http://schemas.openxmlformats.org/officeDocument/2006/bibliography"/>
-  </ds:schemaRefs>
-</ds:datastoreItem>
-</file>
-
-<file path=customXml/itemProps4.xml><?xml version="1.0" encoding="utf-8"?>
-<ds:datastoreItem xmlns:ds="http://schemas.openxmlformats.org/officeDocument/2006/customXml" ds:itemID="{3F6BEB62-83F0-44FC-B264-DFD92C1659E8}">
-  <ds:schemaRefs>
-    <ds:schemaRef ds:uri="http://schemas.microsoft.com/office/2006/metadata/properties"/>
-    <ds:schemaRef ds:uri="http://schemas.microsoft.com/office/infopath/2007/PartnerControls"/>
+    <ds:schemaRef ds:uri="http://schemas.microsoft.com/sharepoint/v3/contenttype/forms"/>
   </ds:schemaRefs>
 </ds:datastoreItem>
 </file>
</xml_diff>